<commit_message>
updated documentation with erd
</commit_message>
<xml_diff>
--- a/dokumentation/Modul 426 Ärtzekunst.docx
+++ b/dokumentation/Modul 426 Ärtzekunst.docx
@@ -1,6 +1,6 @@
 
 <file path=word/document.xml><?xml version="1.0" encoding="utf-8"?>
-<w:document xmlns:wpc="http://schemas.microsoft.com/office/word/2010/wordprocessingCanvas" xmlns:cx="http://schemas.microsoft.com/office/drawing/2014/chartex" xmlns:cx1="http://schemas.microsoft.com/office/drawing/2015/9/8/chartex" xmlns:cx2="http://schemas.microsoft.com/office/drawing/2015/10/21/chartex" xmlns:cx3="http://schemas.microsoft.com/office/drawing/2016/5/9/chartex" xmlns:cx4="http://schemas.microsoft.com/office/drawing/2016/5/10/chartex" xmlns:cx5="http://schemas.microsoft.com/office/drawing/2016/5/11/chartex" xmlns:cx6="http://schemas.microsoft.com/office/drawing/2016/5/12/chartex" xmlns:cx7="http://schemas.microsoft.com/office/drawing/2016/5/13/chartex" xmlns:cx8="http://schemas.microsoft.com/office/drawing/2016/5/14/chartex" xmlns:mc="http://schemas.openxmlformats.org/markup-compatibility/2006" xmlns:aink="http://schemas.microsoft.com/office/drawing/2016/ink" xmlns:am3d="http://schemas.microsoft.com/office/drawing/2017/model3d" xmlns:o="urn:schemas-microsoft-com:office:office" xmlns:r="http://schemas.openxmlformats.org/officeDocument/2006/relationships" xmlns:m="http://schemas.openxmlformats.org/officeDocument/2006/math" xmlns:v="urn:schemas-microsoft-com:vml" xmlns:wp14="http://schemas.microsoft.com/office/word/2010/wordprocessingDrawing" xmlns:wp="http://schemas.openxmlformats.org/drawingml/2006/wordprocessingDrawing" xmlns:w10="urn:schemas-microsoft-com:office:word" xmlns:w="http://schemas.openxmlformats.org/wordprocessingml/2006/main" xmlns:w14="http://schemas.microsoft.com/office/word/2010/wordml" xmlns:w15="http://schemas.microsoft.com/office/word/2012/wordml" xmlns:w16cid="http://schemas.microsoft.com/office/word/2016/wordml/cid" xmlns:w16se="http://schemas.microsoft.com/office/word/2015/wordml/symex" xmlns:wpg="http://schemas.microsoft.com/office/word/2010/wordprocessingGroup" xmlns:wpi="http://schemas.microsoft.com/office/word/2010/wordprocessingInk" xmlns:wne="http://schemas.microsoft.com/office/word/2006/wordml" xmlns:wps="http://schemas.microsoft.com/office/word/2010/wordprocessingShape" mc:Ignorable="w14 w15 w16se w16cid wp14">
+<w:document xmlns:wpc="http://schemas.microsoft.com/office/word/2010/wordprocessingCanvas" xmlns:cx="http://schemas.microsoft.com/office/drawing/2014/chartex" xmlns:cx1="http://schemas.microsoft.com/office/drawing/2015/9/8/chartex" xmlns:mc="http://schemas.openxmlformats.org/markup-compatibility/2006" xmlns:o="urn:schemas-microsoft-com:office:office" xmlns:r="http://schemas.openxmlformats.org/officeDocument/2006/relationships" xmlns:m="http://schemas.openxmlformats.org/officeDocument/2006/math" xmlns:v="urn:schemas-microsoft-com:vml" xmlns:wp14="http://schemas.microsoft.com/office/word/2010/wordprocessingDrawing" xmlns:wp="http://schemas.openxmlformats.org/drawingml/2006/wordprocessingDrawing" xmlns:w10="urn:schemas-microsoft-com:office:word" xmlns:w="http://schemas.openxmlformats.org/wordprocessingml/2006/main" xmlns:w14="http://schemas.microsoft.com/office/word/2010/wordml" xmlns:w15="http://schemas.microsoft.com/office/word/2012/wordml" xmlns:w16se="http://schemas.microsoft.com/office/word/2015/wordml/symex" xmlns:wpg="http://schemas.microsoft.com/office/word/2010/wordprocessingGroup" xmlns:wpi="http://schemas.microsoft.com/office/word/2010/wordprocessingInk" xmlns:wne="http://schemas.microsoft.com/office/word/2006/wordml" xmlns:wps="http://schemas.microsoft.com/office/word/2010/wordprocessingShape" mc:Ignorable="w14 w15 w16se wp14">
   <w:body>
     <w:sdt>
       <w:sdtPr>
@@ -59,7 +59,7 @@
                 <w:sdtContent>
                   <w:p>
                     <w:pPr>
-                      <w:pStyle w:val="Title"/>
+                      <w:pStyle w:val="Titel"/>
                       <w:jc w:val="center"/>
                       <w:rPr>
                         <w:sz w:val="96"/>
@@ -90,43 +90,16 @@
                 <w:tcW w:w="0" w:type="auto"/>
                 <w:vAlign w:val="bottom"/>
               </w:tcPr>
-              <w:sdt>
-                <w:sdtPr>
+              <w:p>
+                <w:pPr>
+                  <w:pStyle w:val="Untertitel"/>
+                  <w:jc w:val="center"/>
                   <w:rPr>
                     <w:sz w:val="36"/>
                     <w:szCs w:val="36"/>
                   </w:rPr>
-                  <w:alias w:val="Untertitel"/>
-                  <w:id w:val="758173203"/>
-                  <w:placeholder>
-                    <w:docPart w:val="0B0A1A7DCB1543E498AF239AFF4D0FCE"/>
-                  </w:placeholder>
-                  <w:showingPlcHdr/>
-                  <w:dataBinding w:prefixMappings="xmlns:ns0='http://schemas.openxmlformats.org/package/2006/metadata/core-properties' xmlns:ns1='http://purl.org/dc/elements/1.1/'" w:xpath="/ns0:coreProperties[1]/ns1:subject[1]" w:storeItemID="{6C3C8BC8-F283-45AE-878A-BAB7291924A1}"/>
-                  <w:text/>
-                </w:sdtPr>
-                <w:sdtEndPr/>
-                <w:sdtContent>
-                  <w:p>
-                    <w:pPr>
-                      <w:pStyle w:val="Subtitle"/>
-                      <w:jc w:val="center"/>
-                      <w:rPr>
-                        <w:sz w:val="36"/>
-                        <w:szCs w:val="36"/>
-                      </w:rPr>
-                    </w:pPr>
-                    <w:r>
-                      <w:rPr>
-                        <w:sz w:val="36"/>
-                        <w:szCs w:val="36"/>
-                        <w:lang w:val="de-DE"/>
-                      </w:rPr>
-                      <w:t>[Geben Sie den Untertitel des Dokuments ein]</w:t>
-                    </w:r>
-                  </w:p>
-                </w:sdtContent>
-              </w:sdt>
+                </w:pPr>
+              </w:p>
             </w:tc>
           </w:tr>
           <w:tr>
@@ -144,32 +117,11 @@
                 <w:tcW w:w="0" w:type="auto"/>
                 <w:vAlign w:val="bottom"/>
               </w:tcPr>
-              <w:sdt>
-                <w:sdtPr>
-                  <w:alias w:val="Exposee"/>
-                  <w:id w:val="553592755"/>
-                  <w:placeholder>
-                    <w:docPart w:val="088FAE0A16C44243B3C34EDE14DD9E01"/>
-                  </w:placeholder>
-                  <w:showingPlcHdr/>
-                  <w:dataBinding w:prefixMappings="xmlns:ns0='http://schemas.microsoft.com/office/2006/coverPageProps'" w:xpath="/ns0:CoverPageProperties[1]/ns0:Abstract[1]" w:storeItemID="{55AF091B-3C7A-41E3-B477-F2FDAA23CFDA}"/>
-                  <w:text/>
-                </w:sdtPr>
-                <w:sdtEndPr/>
-                <w:sdtContent>
-                  <w:p>
-                    <w:pPr>
-                      <w:jc w:val="center"/>
-                    </w:pPr>
-                    <w:r>
-                      <w:rPr>
-                        <w:lang w:val="de-DE"/>
-                      </w:rPr>
-                      <w:t>[Geben Sie hier das Exposee für das Dokument ein. Das Exposee ist meist eine Kurzbeschreibung des Dokumentinhalts. Geben Sie hier das Exposee für das Dokument ein. Das Exposee ist meist eine Kurzbeschreibung des Dokumentinhalts.]</w:t>
-                    </w:r>
-                  </w:p>
-                </w:sdtContent>
-              </w:sdt>
+              <w:p>
+                <w:pPr>
+                  <w:jc w:val="center"/>
+                </w:pPr>
+              </w:p>
             </w:tc>
           </w:tr>
           <w:tr>
@@ -229,7 +181,7 @@
       <w:sdtContent>
         <w:p>
           <w:pPr>
-            <w:pStyle w:val="Title"/>
+            <w:pStyle w:val="Titel"/>
           </w:pPr>
           <w:r>
             <w:t xml:space="preserve">Modul 426 </w:t>
@@ -263,7 +215,7 @@
       <w:sdtContent>
         <w:p>
           <w:pPr>
-            <w:pStyle w:val="TOCHeading"/>
+            <w:pStyle w:val="Inhaltsverzeichnisberschrift"/>
           </w:pPr>
           <w:r>
             <w:rPr>
@@ -274,7 +226,7 @@
         </w:p>
         <w:p>
           <w:pPr>
-            <w:pStyle w:val="TOC1"/>
+            <w:pStyle w:val="Verzeichnis1"/>
             <w:tabs>
               <w:tab w:val="right" w:leader="dot" w:pos="10070"/>
             </w:tabs>
@@ -291,67 +243,114 @@
           <w:r>
             <w:fldChar w:fldCharType="separate"/>
           </w:r>
-          <w:hyperlink w:anchor="_Toc501715121" w:history="1">
-            <w:r>
-              <w:rPr>
-                <w:rStyle w:val="Hyperlink"/>
-                <w:noProof/>
-              </w:rPr>
-              <w:t>Vision</w:t>
-            </w:r>
-            <w:r>
-              <w:rPr>
-                <w:noProof/>
-                <w:webHidden/>
-              </w:rPr>
-              <w:tab/>
-            </w:r>
-            <w:r>
-              <w:rPr>
-                <w:noProof/>
-                <w:webHidden/>
-              </w:rPr>
-              <w:fldChar w:fldCharType="begin"/>
-            </w:r>
-            <w:r>
-              <w:rPr>
-                <w:noProof/>
-                <w:webHidden/>
-              </w:rPr>
-              <w:instrText xml:space="preserve"> PAGEREF _Toc501715121 \h </w:instrText>
-            </w:r>
-            <w:r>
-              <w:rPr>
-                <w:noProof/>
-                <w:webHidden/>
-              </w:rPr>
-            </w:r>
-            <w:r>
-              <w:rPr>
-                <w:noProof/>
-                <w:webHidden/>
-              </w:rPr>
-              <w:fldChar w:fldCharType="separate"/>
-            </w:r>
-            <w:r>
-              <w:rPr>
-                <w:noProof/>
-                <w:webHidden/>
-              </w:rPr>
-              <w:t>2</w:t>
-            </w:r>
-            <w:r>
-              <w:rPr>
-                <w:noProof/>
-                <w:webHidden/>
-              </w:rPr>
-              <w:fldChar w:fldCharType="end"/>
-            </w:r>
-          </w:hyperlink>
+          <w:bookmarkStart w:id="0" w:name="_GoBack"/>
+          <w:bookmarkEnd w:id="0"/>
+          <w:r>
+            <w:rPr>
+              <w:rStyle w:val="Hyperlink"/>
+              <w:noProof/>
+            </w:rPr>
+            <w:fldChar w:fldCharType="begin"/>
+          </w:r>
+          <w:r>
+            <w:rPr>
+              <w:rStyle w:val="Hyperlink"/>
+              <w:noProof/>
+            </w:rPr>
+            <w:instrText xml:space="preserve"> </w:instrText>
+          </w:r>
+          <w:r>
+            <w:rPr>
+              <w:noProof/>
+            </w:rPr>
+            <w:instrText>HYPERLINK \l "_Toc504742271"</w:instrText>
+          </w:r>
+          <w:r>
+            <w:rPr>
+              <w:rStyle w:val="Hyperlink"/>
+              <w:noProof/>
+            </w:rPr>
+            <w:instrText xml:space="preserve"> </w:instrText>
+          </w:r>
+          <w:r>
+            <w:rPr>
+              <w:rStyle w:val="Hyperlink"/>
+              <w:noProof/>
+            </w:rPr>
+          </w:r>
+          <w:r>
+            <w:rPr>
+              <w:rStyle w:val="Hyperlink"/>
+              <w:noProof/>
+            </w:rPr>
+            <w:fldChar w:fldCharType="separate"/>
+          </w:r>
+          <w:r>
+            <w:rPr>
+              <w:rStyle w:val="Hyperlink"/>
+              <w:noProof/>
+            </w:rPr>
+            <w:t>Vision</w:t>
+          </w:r>
+          <w:r>
+            <w:rPr>
+              <w:noProof/>
+              <w:webHidden/>
+            </w:rPr>
+            <w:tab/>
+          </w:r>
+          <w:r>
+            <w:rPr>
+              <w:noProof/>
+              <w:webHidden/>
+            </w:rPr>
+            <w:fldChar w:fldCharType="begin"/>
+          </w:r>
+          <w:r>
+            <w:rPr>
+              <w:noProof/>
+              <w:webHidden/>
+            </w:rPr>
+            <w:instrText xml:space="preserve"> PAGEREF _Toc504742271 \h </w:instrText>
+          </w:r>
+          <w:r>
+            <w:rPr>
+              <w:noProof/>
+              <w:webHidden/>
+            </w:rPr>
+          </w:r>
+          <w:r>
+            <w:rPr>
+              <w:noProof/>
+              <w:webHidden/>
+            </w:rPr>
+            <w:fldChar w:fldCharType="separate"/>
+          </w:r>
+          <w:r>
+            <w:rPr>
+              <w:noProof/>
+              <w:webHidden/>
+            </w:rPr>
+            <w:t>2</w:t>
+          </w:r>
+          <w:r>
+            <w:rPr>
+              <w:noProof/>
+              <w:webHidden/>
+            </w:rPr>
+            <w:fldChar w:fldCharType="end"/>
+          </w:r>
+          <w:r>
+            <w:rPr>
+              <w:rStyle w:val="Hyperlink"/>
+              <w:noProof/>
+            </w:rPr>
+            <w:fldChar w:fldCharType="end"/>
+          </w:r>
         </w:p>
         <w:p>
           <w:pPr>
-            <w:pStyle w:val="TOC1"/>
+            <w:pStyle w:val="Verzeichnis1"/>
             <w:tabs>
               <w:tab w:val="right" w:leader="dot" w:pos="10070"/>
             </w:tabs>
@@ -359,7 +358,7 @@
               <w:noProof/>
             </w:rPr>
           </w:pPr>
-          <w:hyperlink w:anchor="_Toc501715122" w:history="1">
+          <w:hyperlink w:anchor="_Toc504742272" w:history="1">
             <w:r>
               <w:rPr>
                 <w:rStyle w:val="Hyperlink"/>
@@ -386,7 +385,7 @@
                 <w:noProof/>
                 <w:webHidden/>
               </w:rPr>
-              <w:instrText xml:space="preserve"> PAGEREF _Toc501715122 \h </w:instrText>
+              <w:instrText xml:space="preserve"> PAGEREF _Toc504742272 \h </w:instrText>
             </w:r>
             <w:r>
               <w:rPr>
@@ -419,7 +418,7 @@
         </w:p>
         <w:p>
           <w:pPr>
-            <w:pStyle w:val="TOC2"/>
+            <w:pStyle w:val="Verzeichnis2"/>
             <w:tabs>
               <w:tab w:val="right" w:leader="dot" w:pos="10070"/>
             </w:tabs>
@@ -427,7 +426,7 @@
               <w:noProof/>
             </w:rPr>
           </w:pPr>
-          <w:hyperlink w:anchor="_Toc501715123" w:history="1">
+          <w:hyperlink w:anchor="_Toc504742273" w:history="1">
             <w:r>
               <w:rPr>
                 <w:rStyle w:val="Hyperlink"/>
@@ -454,7 +453,7 @@
                 <w:noProof/>
                 <w:webHidden/>
               </w:rPr>
-              <w:instrText xml:space="preserve"> PAGEREF _Toc501715123 \h </w:instrText>
+              <w:instrText xml:space="preserve"> PAGEREF _Toc504742273 \h </w:instrText>
             </w:r>
             <w:r>
               <w:rPr>
@@ -487,7 +486,7 @@
         </w:p>
         <w:p>
           <w:pPr>
-            <w:pStyle w:val="TOC2"/>
+            <w:pStyle w:val="Verzeichnis2"/>
             <w:tabs>
               <w:tab w:val="right" w:leader="dot" w:pos="10070"/>
             </w:tabs>
@@ -495,7 +494,7 @@
               <w:noProof/>
             </w:rPr>
           </w:pPr>
-          <w:hyperlink w:anchor="_Toc501715124" w:history="1">
+          <w:hyperlink w:anchor="_Toc504742274" w:history="1">
             <w:r>
               <w:rPr>
                 <w:rStyle w:val="Hyperlink"/>
@@ -522,7 +521,7 @@
                 <w:noProof/>
                 <w:webHidden/>
               </w:rPr>
-              <w:instrText xml:space="preserve"> PAGEREF _Toc501715124 \h </w:instrText>
+              <w:instrText xml:space="preserve"> PAGEREF _Toc504742274 \h </w:instrText>
             </w:r>
             <w:r>
               <w:rPr>
@@ -555,7 +554,7 @@
         </w:p>
         <w:p>
           <w:pPr>
-            <w:pStyle w:val="TOC1"/>
+            <w:pStyle w:val="Verzeichnis1"/>
             <w:tabs>
               <w:tab w:val="right" w:leader="dot" w:pos="10070"/>
             </w:tabs>
@@ -563,7 +562,7 @@
               <w:noProof/>
             </w:rPr>
           </w:pPr>
-          <w:hyperlink w:anchor="_Toc501715125" w:history="1">
+          <w:hyperlink w:anchor="_Toc504742275" w:history="1">
             <w:r>
               <w:rPr>
                 <w:rStyle w:val="Hyperlink"/>
@@ -590,7 +589,7 @@
                 <w:noProof/>
                 <w:webHidden/>
               </w:rPr>
-              <w:instrText xml:space="preserve"> PAGEREF _Toc501715125 \h </w:instrText>
+              <w:instrText xml:space="preserve"> PAGEREF _Toc504742275 \h </w:instrText>
             </w:r>
             <w:r>
               <w:rPr>
@@ -623,7 +622,7 @@
         </w:p>
         <w:p>
           <w:pPr>
-            <w:pStyle w:val="TOC2"/>
+            <w:pStyle w:val="Verzeichnis2"/>
             <w:tabs>
               <w:tab w:val="right" w:leader="dot" w:pos="10070"/>
             </w:tabs>
@@ -631,7 +630,7 @@
               <w:noProof/>
             </w:rPr>
           </w:pPr>
-          <w:hyperlink w:anchor="_Toc501715126" w:history="1">
+          <w:hyperlink w:anchor="_Toc504742276" w:history="1">
             <w:r>
               <w:rPr>
                 <w:rStyle w:val="Hyperlink"/>
@@ -658,7 +657,7 @@
                 <w:noProof/>
                 <w:webHidden/>
               </w:rPr>
-              <w:instrText xml:space="preserve"> PAGEREF _Toc501715126 \h </w:instrText>
+              <w:instrText xml:space="preserve"> PAGEREF _Toc504742276 \h </w:instrText>
             </w:r>
             <w:r>
               <w:rPr>
@@ -691,7 +690,7 @@
         </w:p>
         <w:p>
           <w:pPr>
-            <w:pStyle w:val="TOC1"/>
+            <w:pStyle w:val="Verzeichnis1"/>
             <w:tabs>
               <w:tab w:val="right" w:leader="dot" w:pos="10070"/>
             </w:tabs>
@@ -699,7 +698,7 @@
               <w:noProof/>
             </w:rPr>
           </w:pPr>
-          <w:hyperlink w:anchor="_Toc501715127" w:history="1">
+          <w:hyperlink w:anchor="_Toc504742277" w:history="1">
             <w:r>
               <w:rPr>
                 <w:rStyle w:val="Hyperlink"/>
@@ -726,7 +725,7 @@
                 <w:noProof/>
                 <w:webHidden/>
               </w:rPr>
-              <w:instrText xml:space="preserve"> PAGEREF _Toc501715127 \h </w:instrText>
+              <w:instrText xml:space="preserve"> PAGEREF _Toc504742277 \h </w:instrText>
             </w:r>
             <w:r>
               <w:rPr>
@@ -759,7 +758,7 @@
         </w:p>
         <w:p>
           <w:pPr>
-            <w:pStyle w:val="TOC2"/>
+            <w:pStyle w:val="Verzeichnis2"/>
             <w:tabs>
               <w:tab w:val="right" w:leader="dot" w:pos="10070"/>
             </w:tabs>
@@ -767,7 +766,7 @@
               <w:noProof/>
             </w:rPr>
           </w:pPr>
-          <w:hyperlink w:anchor="_Toc501715128" w:history="1">
+          <w:hyperlink w:anchor="_Toc504742278" w:history="1">
             <w:r>
               <w:rPr>
                 <w:rStyle w:val="Hyperlink"/>
@@ -794,7 +793,7 @@
                 <w:noProof/>
                 <w:webHidden/>
               </w:rPr>
-              <w:instrText xml:space="preserve"> PAGEREF _Toc501715128 \h </w:instrText>
+              <w:instrText xml:space="preserve"> PAGEREF _Toc504742278 \h </w:instrText>
             </w:r>
             <w:r>
               <w:rPr>
@@ -827,7 +826,7 @@
         </w:p>
         <w:p>
           <w:pPr>
-            <w:pStyle w:val="TOC2"/>
+            <w:pStyle w:val="Verzeichnis2"/>
             <w:tabs>
               <w:tab w:val="right" w:leader="dot" w:pos="10070"/>
             </w:tabs>
@@ -835,7 +834,7 @@
               <w:noProof/>
             </w:rPr>
           </w:pPr>
-          <w:hyperlink w:anchor="_Toc501715129" w:history="1">
+          <w:hyperlink w:anchor="_Toc504742279" w:history="1">
             <w:r>
               <w:rPr>
                 <w:rStyle w:val="Hyperlink"/>
@@ -862,7 +861,7 @@
                 <w:noProof/>
                 <w:webHidden/>
               </w:rPr>
-              <w:instrText xml:space="preserve"> PAGEREF _Toc501715129 \h </w:instrText>
+              <w:instrText xml:space="preserve"> PAGEREF _Toc504742279 \h </w:instrText>
             </w:r>
             <w:r>
               <w:rPr>
@@ -895,7 +894,7 @@
         </w:p>
         <w:p>
           <w:pPr>
-            <w:pStyle w:val="TOC2"/>
+            <w:pStyle w:val="Verzeichnis2"/>
             <w:tabs>
               <w:tab w:val="right" w:leader="dot" w:pos="10070"/>
             </w:tabs>
@@ -903,7 +902,7 @@
               <w:noProof/>
             </w:rPr>
           </w:pPr>
-          <w:hyperlink w:anchor="_Toc501715130" w:history="1">
+          <w:hyperlink w:anchor="_Toc504742280" w:history="1">
             <w:r>
               <w:rPr>
                 <w:rStyle w:val="Hyperlink"/>
@@ -930,7 +929,7 @@
                 <w:noProof/>
                 <w:webHidden/>
               </w:rPr>
-              <w:instrText xml:space="preserve"> PAGEREF _Toc501715130 \h </w:instrText>
+              <w:instrText xml:space="preserve"> PAGEREF _Toc504742280 \h </w:instrText>
             </w:r>
             <w:r>
               <w:rPr>
@@ -963,7 +962,7 @@
         </w:p>
         <w:p>
           <w:pPr>
-            <w:pStyle w:val="TOC2"/>
+            <w:pStyle w:val="Verzeichnis2"/>
             <w:tabs>
               <w:tab w:val="right" w:leader="dot" w:pos="10070"/>
             </w:tabs>
@@ -971,7 +970,7 @@
               <w:noProof/>
             </w:rPr>
           </w:pPr>
-          <w:hyperlink w:anchor="_Toc501715131" w:history="1">
+          <w:hyperlink w:anchor="_Toc504742281" w:history="1">
             <w:r>
               <w:rPr>
                 <w:rStyle w:val="Hyperlink"/>
@@ -998,7 +997,7 @@
                 <w:noProof/>
                 <w:webHidden/>
               </w:rPr>
-              <w:instrText xml:space="preserve"> PAGEREF _Toc501715131 \h </w:instrText>
+              <w:instrText xml:space="preserve"> PAGEREF _Toc504742281 \h </w:instrText>
             </w:r>
             <w:r>
               <w:rPr>
@@ -1031,7 +1030,7 @@
         </w:p>
         <w:p>
           <w:pPr>
-            <w:pStyle w:val="TOC1"/>
+            <w:pStyle w:val="Verzeichnis1"/>
             <w:tabs>
               <w:tab w:val="right" w:leader="dot" w:pos="10070"/>
             </w:tabs>
@@ -1039,7 +1038,7 @@
               <w:noProof/>
             </w:rPr>
           </w:pPr>
-          <w:hyperlink w:anchor="_Toc501715132" w:history="1">
+          <w:hyperlink w:anchor="_Toc504742282" w:history="1">
             <w:r>
               <w:rPr>
                 <w:rStyle w:val="Hyperlink"/>
@@ -1066,7 +1065,7 @@
                 <w:noProof/>
                 <w:webHidden/>
               </w:rPr>
-              <w:instrText xml:space="preserve"> PAGEREF _Toc501715132 \h </w:instrText>
+              <w:instrText xml:space="preserve"> PAGEREF _Toc504742282 \h </w:instrText>
             </w:r>
             <w:r>
               <w:rPr>
@@ -1086,7 +1085,7 @@
                 <w:noProof/>
                 <w:webHidden/>
               </w:rPr>
-              <w:t>4</w:t>
+              <w:t>5</w:t>
             </w:r>
             <w:r>
               <w:rPr>
@@ -1099,7 +1098,7 @@
         </w:p>
         <w:p>
           <w:pPr>
-            <w:pStyle w:val="TOC2"/>
+            <w:pStyle w:val="Verzeichnis2"/>
             <w:tabs>
               <w:tab w:val="right" w:leader="dot" w:pos="10070"/>
             </w:tabs>
@@ -1107,7 +1106,7 @@
               <w:noProof/>
             </w:rPr>
           </w:pPr>
-          <w:hyperlink w:anchor="_Toc501715133" w:history="1">
+          <w:hyperlink w:anchor="_Toc504742283" w:history="1">
             <w:r>
               <w:rPr>
                 <w:rStyle w:val="Hyperlink"/>
@@ -1134,7 +1133,7 @@
                 <w:noProof/>
                 <w:webHidden/>
               </w:rPr>
-              <w:instrText xml:space="preserve"> PAGEREF _Toc501715133 \h </w:instrText>
+              <w:instrText xml:space="preserve"> PAGEREF _Toc504742283 \h </w:instrText>
             </w:r>
             <w:r>
               <w:rPr>
@@ -1154,7 +1153,7 @@
                 <w:noProof/>
                 <w:webHidden/>
               </w:rPr>
-              <w:t>4</w:t>
+              <w:t>5</w:t>
             </w:r>
             <w:r>
               <w:rPr>
@@ -1167,7 +1166,7 @@
         </w:p>
         <w:p>
           <w:pPr>
-            <w:pStyle w:val="TOC2"/>
+            <w:pStyle w:val="Verzeichnis2"/>
             <w:tabs>
               <w:tab w:val="right" w:leader="dot" w:pos="10070"/>
             </w:tabs>
@@ -1175,7 +1174,7 @@
               <w:noProof/>
             </w:rPr>
           </w:pPr>
-          <w:hyperlink w:anchor="_Toc501715134" w:history="1">
+          <w:hyperlink w:anchor="_Toc504742284" w:history="1">
             <w:r>
               <w:rPr>
                 <w:rStyle w:val="Hyperlink"/>
@@ -1202,7 +1201,7 @@
                 <w:noProof/>
                 <w:webHidden/>
               </w:rPr>
-              <w:instrText xml:space="preserve"> PAGEREF _Toc501715134 \h </w:instrText>
+              <w:instrText xml:space="preserve"> PAGEREF _Toc504742284 \h </w:instrText>
             </w:r>
             <w:r>
               <w:rPr>
@@ -1222,7 +1221,211 @@
                 <w:noProof/>
                 <w:webHidden/>
               </w:rPr>
-              <w:t>4</w:t>
+              <w:t>5</w:t>
+            </w:r>
+            <w:r>
+              <w:rPr>
+                <w:noProof/>
+                <w:webHidden/>
+              </w:rPr>
+              <w:fldChar w:fldCharType="end"/>
+            </w:r>
+          </w:hyperlink>
+        </w:p>
+        <w:p>
+          <w:pPr>
+            <w:pStyle w:val="Verzeichnis1"/>
+            <w:tabs>
+              <w:tab w:val="right" w:leader="dot" w:pos="10070"/>
+            </w:tabs>
+            <w:rPr>
+              <w:noProof/>
+            </w:rPr>
+          </w:pPr>
+          <w:hyperlink w:anchor="_Toc504742285" w:history="1">
+            <w:r>
+              <w:rPr>
+                <w:rStyle w:val="Hyperlink"/>
+                <w:noProof/>
+              </w:rPr>
+              <w:t>File Upload Konzept</w:t>
+            </w:r>
+            <w:r>
+              <w:rPr>
+                <w:noProof/>
+                <w:webHidden/>
+              </w:rPr>
+              <w:tab/>
+            </w:r>
+            <w:r>
+              <w:rPr>
+                <w:noProof/>
+                <w:webHidden/>
+              </w:rPr>
+              <w:fldChar w:fldCharType="begin"/>
+            </w:r>
+            <w:r>
+              <w:rPr>
+                <w:noProof/>
+                <w:webHidden/>
+              </w:rPr>
+              <w:instrText xml:space="preserve"> PAGEREF _Toc504742285 \h </w:instrText>
+            </w:r>
+            <w:r>
+              <w:rPr>
+                <w:noProof/>
+                <w:webHidden/>
+              </w:rPr>
+            </w:r>
+            <w:r>
+              <w:rPr>
+                <w:noProof/>
+                <w:webHidden/>
+              </w:rPr>
+              <w:fldChar w:fldCharType="separate"/>
+            </w:r>
+            <w:r>
+              <w:rPr>
+                <w:noProof/>
+                <w:webHidden/>
+              </w:rPr>
+              <w:t>6</w:t>
+            </w:r>
+            <w:r>
+              <w:rPr>
+                <w:noProof/>
+                <w:webHidden/>
+              </w:rPr>
+              <w:fldChar w:fldCharType="end"/>
+            </w:r>
+          </w:hyperlink>
+        </w:p>
+        <w:p>
+          <w:pPr>
+            <w:pStyle w:val="Verzeichnis1"/>
+            <w:tabs>
+              <w:tab w:val="right" w:leader="dot" w:pos="10070"/>
+            </w:tabs>
+            <w:rPr>
+              <w:noProof/>
+            </w:rPr>
+          </w:pPr>
+          <w:hyperlink w:anchor="_Toc504742286" w:history="1">
+            <w:r>
+              <w:rPr>
+                <w:rStyle w:val="Hyperlink"/>
+                <w:noProof/>
+              </w:rPr>
+              <w:t>ERD</w:t>
+            </w:r>
+            <w:r>
+              <w:rPr>
+                <w:noProof/>
+                <w:webHidden/>
+              </w:rPr>
+              <w:tab/>
+            </w:r>
+            <w:r>
+              <w:rPr>
+                <w:noProof/>
+                <w:webHidden/>
+              </w:rPr>
+              <w:fldChar w:fldCharType="begin"/>
+            </w:r>
+            <w:r>
+              <w:rPr>
+                <w:noProof/>
+                <w:webHidden/>
+              </w:rPr>
+              <w:instrText xml:space="preserve"> PAGEREF _Toc504742286 \h </w:instrText>
+            </w:r>
+            <w:r>
+              <w:rPr>
+                <w:noProof/>
+                <w:webHidden/>
+              </w:rPr>
+            </w:r>
+            <w:r>
+              <w:rPr>
+                <w:noProof/>
+                <w:webHidden/>
+              </w:rPr>
+              <w:fldChar w:fldCharType="separate"/>
+            </w:r>
+            <w:r>
+              <w:rPr>
+                <w:noProof/>
+                <w:webHidden/>
+              </w:rPr>
+              <w:t>7</w:t>
+            </w:r>
+            <w:r>
+              <w:rPr>
+                <w:noProof/>
+                <w:webHidden/>
+              </w:rPr>
+              <w:fldChar w:fldCharType="end"/>
+            </w:r>
+          </w:hyperlink>
+        </w:p>
+        <w:p>
+          <w:pPr>
+            <w:pStyle w:val="Verzeichnis1"/>
+            <w:tabs>
+              <w:tab w:val="right" w:leader="dot" w:pos="10070"/>
+            </w:tabs>
+            <w:rPr>
+              <w:noProof/>
+            </w:rPr>
+          </w:pPr>
+          <w:hyperlink w:anchor="_Toc504742287" w:history="1">
+            <w:r>
+              <w:rPr>
+                <w:rStyle w:val="Hyperlink"/>
+                <w:noProof/>
+              </w:rPr>
+              <w:t>Abbildungsverzeichnis</w:t>
+            </w:r>
+            <w:r>
+              <w:rPr>
+                <w:noProof/>
+                <w:webHidden/>
+              </w:rPr>
+              <w:tab/>
+            </w:r>
+            <w:r>
+              <w:rPr>
+                <w:noProof/>
+                <w:webHidden/>
+              </w:rPr>
+              <w:fldChar w:fldCharType="begin"/>
+            </w:r>
+            <w:r>
+              <w:rPr>
+                <w:noProof/>
+                <w:webHidden/>
+              </w:rPr>
+              <w:instrText xml:space="preserve"> PAGEREF _Toc504742287 \h </w:instrText>
+            </w:r>
+            <w:r>
+              <w:rPr>
+                <w:noProof/>
+                <w:webHidden/>
+              </w:rPr>
+            </w:r>
+            <w:r>
+              <w:rPr>
+                <w:noProof/>
+                <w:webHidden/>
+              </w:rPr>
+              <w:fldChar w:fldCharType="separate"/>
+            </w:r>
+            <w:r>
+              <w:rPr>
+                <w:noProof/>
+                <w:webHidden/>
+              </w:rPr>
+              <w:t>7</w:t>
             </w:r>
             <w:r>
               <w:rPr>
@@ -1247,17 +1450,17 @@
     </w:sdt>
     <w:p>
       <w:pPr>
-        <w:pStyle w:val="Heading1"/>
+        <w:pStyle w:val="berschrift1"/>
       </w:pPr>
       <w:r>
         <w:br w:type="page"/>
       </w:r>
-      <w:bookmarkStart w:id="0" w:name="_Toc501715121"/>
+      <w:bookmarkStart w:id="1" w:name="_Toc504742271"/>
       <w:r>
         <w:lastRenderedPageBreak/>
         <w:t>Vision</w:t>
       </w:r>
-      <w:bookmarkEnd w:id="0"/>
+      <w:bookmarkEnd w:id="1"/>
     </w:p>
     <w:p>
       <w:r>
@@ -1288,24 +1491,24 @@
     </w:p>
     <w:p>
       <w:pPr>
-        <w:pStyle w:val="Heading1"/>
+        <w:pStyle w:val="berschrift1"/>
       </w:pPr>
-      <w:bookmarkStart w:id="1" w:name="_Toc501715122"/>
+      <w:bookmarkStart w:id="2" w:name="_Toc504742272"/>
       <w:r>
         <w:t>User Stories</w:t>
       </w:r>
-      <w:bookmarkEnd w:id="1"/>
+      <w:bookmarkEnd w:id="2"/>
     </w:p>
     <w:p>
       <w:pPr>
-        <w:pStyle w:val="Subtitle"/>
+        <w:pStyle w:val="Untertitel"/>
         <w:outlineLvl w:val="1"/>
       </w:pPr>
-      <w:bookmarkStart w:id="2" w:name="_Toc501715123"/>
+      <w:bookmarkStart w:id="3" w:name="_Toc504742273"/>
       <w:r>
         <w:t>User Story Benutzermanagement</w:t>
       </w:r>
-      <w:bookmarkEnd w:id="2"/>
+      <w:bookmarkEnd w:id="3"/>
     </w:p>
     <w:p>
       <w:r>
@@ -1332,14 +1535,14 @@
     </w:p>
     <w:p>
       <w:pPr>
-        <w:pStyle w:val="Subtitle"/>
+        <w:pStyle w:val="Untertitel"/>
         <w:outlineLvl w:val="1"/>
       </w:pPr>
-      <w:bookmarkStart w:id="3" w:name="_Toc501715124"/>
+      <w:bookmarkStart w:id="4" w:name="_Toc504742274"/>
       <w:r>
         <w:t>User Story Filemanagement</w:t>
       </w:r>
-      <w:bookmarkEnd w:id="3"/>
+      <w:bookmarkEnd w:id="4"/>
     </w:p>
     <w:p>
       <w:r>
@@ -1366,27 +1569,27 @@
     </w:p>
     <w:p>
       <w:pPr>
-        <w:pStyle w:val="Heading1"/>
+        <w:pStyle w:val="berschrift1"/>
       </w:pPr>
-      <w:bookmarkStart w:id="4" w:name="_Toc501715125"/>
+      <w:bookmarkStart w:id="5" w:name="_Toc504742275"/>
       <w:r>
         <w:t>Epos</w:t>
       </w:r>
-      <w:bookmarkEnd w:id="4"/>
+      <w:bookmarkEnd w:id="5"/>
     </w:p>
     <w:p>
       <w:pPr>
-        <w:pStyle w:val="Subtitle"/>
+        <w:pStyle w:val="Untertitel"/>
         <w:outlineLvl w:val="1"/>
       </w:pPr>
-      <w:bookmarkStart w:id="5" w:name="_Toc501715126"/>
+      <w:bookmarkStart w:id="6" w:name="_Toc504742276"/>
       <w:r>
         <w:t>Epos</w:t>
       </w:r>
       <w:r>
         <w:t xml:space="preserve"> Story Content &amp; Design</w:t>
       </w:r>
-      <w:bookmarkEnd w:id="5"/>
+      <w:bookmarkEnd w:id="6"/>
     </w:p>
     <w:p>
       <w:r>
@@ -1417,28 +1620,28 @@
     <w:p/>
     <w:p>
       <w:pPr>
-        <w:pStyle w:val="Heading1"/>
+        <w:pStyle w:val="berschrift1"/>
       </w:pPr>
-      <w:bookmarkStart w:id="6" w:name="_Toc501715127"/>
+      <w:bookmarkStart w:id="7" w:name="_Toc504742277"/>
       <w:r>
         <w:lastRenderedPageBreak/>
         <w:t>Use Case</w:t>
       </w:r>
-      <w:bookmarkEnd w:id="6"/>
+      <w:bookmarkEnd w:id="7"/>
       <w:r>
         <w:t xml:space="preserve"> </w:t>
       </w:r>
     </w:p>
     <w:p>
       <w:pPr>
-        <w:pStyle w:val="Subtitle"/>
+        <w:pStyle w:val="Untertitel"/>
         <w:outlineLvl w:val="1"/>
       </w:pPr>
-      <w:bookmarkStart w:id="7" w:name="_Toc501715128"/>
+      <w:bookmarkStart w:id="8" w:name="_Toc504742278"/>
       <w:r>
         <w:t>Benutzer</w:t>
       </w:r>
-      <w:bookmarkEnd w:id="7"/>
+      <w:bookmarkEnd w:id="8"/>
     </w:p>
     <w:p>
       <w:r>
@@ -1455,10 +1658,10 @@
     </w:p>
     <w:p>
       <w:pPr>
-        <w:pStyle w:val="Subtitle"/>
+        <w:pStyle w:val="Untertitel"/>
         <w:outlineLvl w:val="1"/>
       </w:pPr>
-      <w:bookmarkStart w:id="8" w:name="_Toc501715129"/>
+      <w:bookmarkStart w:id="9" w:name="_Toc504742279"/>
       <w:proofErr w:type="spellStart"/>
       <w:r>
         <w:t>Usecase</w:t>
@@ -1467,9 +1670,12 @@
       <w:r>
         <w:t xml:space="preserve"> Diagramm</w:t>
       </w:r>
-      <w:bookmarkEnd w:id="8"/>
+      <w:bookmarkEnd w:id="9"/>
     </w:p>
     <w:p>
+      <w:pPr>
+        <w:keepNext/>
+      </w:pPr>
       <w:r>
         <w:rPr>
           <w:noProof/>
@@ -1513,18 +1719,47 @@
     </w:p>
     <w:p>
       <w:pPr>
-        <w:pStyle w:val="Subtitle"/>
+        <w:pStyle w:val="Beschriftung"/>
+      </w:pPr>
+      <w:bookmarkStart w:id="10" w:name="_Toc504742213"/>
+      <w:r>
+        <w:t xml:space="preserve">Abbildung </w:t>
+      </w:r>
+      <w:fldSimple w:instr=" SEQ Abbildung \* ARABIC ">
+        <w:r>
+          <w:rPr>
+            <w:noProof/>
+          </w:rPr>
+          <w:t>1</w:t>
+        </w:r>
+      </w:fldSimple>
+      <w:r>
+        <w:t xml:space="preserve"> </w:t>
+      </w:r>
+      <w:proofErr w:type="spellStart"/>
+      <w:r>
+        <w:t>UseCase</w:t>
+      </w:r>
+      <w:proofErr w:type="spellEnd"/>
+      <w:r>
+        <w:t xml:space="preserve"> Diagramm</w:t>
+      </w:r>
+      <w:bookmarkEnd w:id="10"/>
+    </w:p>
+    <w:p>
+      <w:pPr>
+        <w:pStyle w:val="Untertitel"/>
         <w:outlineLvl w:val="1"/>
       </w:pPr>
-      <w:bookmarkStart w:id="9" w:name="_Toc501715130"/>
+      <w:bookmarkStart w:id="11" w:name="_Toc504742280"/>
       <w:r>
         <w:t>PDF Hochladen</w:t>
       </w:r>
-      <w:bookmarkEnd w:id="9"/>
+      <w:bookmarkEnd w:id="11"/>
     </w:p>
     <w:tbl>
       <w:tblPr>
-        <w:tblStyle w:val="TableGrid"/>
+        <w:tblStyle w:val="Tabellenraster"/>
         <w:tblW w:w="0" w:type="auto"/>
         <w:tblLook w:val="04A0" w:firstRow="1" w:lastRow="0" w:firstColumn="1" w:lastColumn="0" w:noHBand="0" w:noVBand="1"/>
       </w:tblPr>
@@ -1671,13 +1906,12 @@
       </w:tr>
     </w:tbl>
     <w:p/>
-    <w:p/>
     <w:p>
       <w:pPr>
-        <w:pStyle w:val="Subtitle"/>
+        <w:pStyle w:val="Untertitel"/>
         <w:outlineLvl w:val="1"/>
       </w:pPr>
-      <w:bookmarkStart w:id="10" w:name="_Toc501715131"/>
+      <w:bookmarkStart w:id="12" w:name="_Toc504742281"/>
       <w:r>
         <w:lastRenderedPageBreak/>
         <w:t xml:space="preserve">PDF </w:t>
@@ -1685,11 +1919,11 @@
       <w:r>
         <w:t>Herunterladen</w:t>
       </w:r>
-      <w:bookmarkEnd w:id="10"/>
+      <w:bookmarkEnd w:id="12"/>
     </w:p>
     <w:tbl>
       <w:tblPr>
-        <w:tblStyle w:val="TableGrid"/>
+        <w:tblStyle w:val="Tabellenraster"/>
         <w:tblW w:w="0" w:type="auto"/>
         <w:tblLook w:val="04A0" w:firstRow="1" w:lastRow="0" w:firstColumn="1" w:lastColumn="0" w:noHBand="0" w:noVBand="1"/>
       </w:tblPr>
@@ -1846,7 +2080,7 @@
     <w:p/>
     <w:tbl>
       <w:tblPr>
-        <w:tblStyle w:val="TableGrid"/>
+        <w:tblStyle w:val="Tabellenraster"/>
         <w:tblW w:w="0" w:type="auto"/>
         <w:tblLook w:val="04A0" w:firstRow="1" w:lastRow="0" w:firstColumn="1" w:lastColumn="0" w:noHBand="0" w:noVBand="1"/>
       </w:tblPr>
@@ -2081,7 +2315,7 @@
           </w:tcPr>
           <w:p>
             <w:pPr>
-              <w:pStyle w:val="ListParagraph"/>
+              <w:pStyle w:val="Listenabsatz"/>
               <w:numPr>
                 <w:ilvl w:val="0"/>
                 <w:numId w:val="1"/>
@@ -2094,7 +2328,7 @@
           </w:p>
           <w:p>
             <w:pPr>
-              <w:pStyle w:val="ListParagraph"/>
+              <w:pStyle w:val="Listenabsatz"/>
               <w:numPr>
                 <w:ilvl w:val="0"/>
                 <w:numId w:val="1"/>
@@ -2107,7 +2341,7 @@
           </w:p>
           <w:p>
             <w:pPr>
-              <w:pStyle w:val="ListParagraph"/>
+              <w:pStyle w:val="Listenabsatz"/>
               <w:numPr>
                 <w:ilvl w:val="0"/>
                 <w:numId w:val="1"/>
@@ -2152,9 +2386,14 @@
       </w:tr>
     </w:tbl>
     <w:p/>
+    <w:p>
+      <w:r>
+        <w:br w:type="page"/>
+      </w:r>
+    </w:p>
     <w:tbl>
       <w:tblPr>
-        <w:tblStyle w:val="TableGrid"/>
+        <w:tblStyle w:val="Tabellenraster"/>
         <w:tblW w:w="0" w:type="auto"/>
         <w:tblLook w:val="04A0" w:firstRow="1" w:lastRow="0" w:firstColumn="1" w:lastColumn="0" w:noHBand="0" w:noVBand="1"/>
       </w:tblPr>
@@ -2175,11 +2414,20 @@
                 <w:b/>
               </w:rPr>
             </w:pPr>
+            <w:proofErr w:type="spellStart"/>
             <w:r>
               <w:rPr>
                 <w:b/>
               </w:rPr>
-              <w:t>Use Case: Einloggen</w:t>
+              <w:lastRenderedPageBreak/>
+              <w:t>Use</w:t>
+            </w:r>
+            <w:proofErr w:type="spellEnd"/>
+            <w:r>
+              <w:rPr>
+                <w:b/>
+              </w:rPr>
+              <w:t xml:space="preserve"> Case: Einloggen</w:t>
             </w:r>
           </w:p>
         </w:tc>
@@ -2389,7 +2637,7 @@
           </w:tcPr>
           <w:p>
             <w:pPr>
-              <w:pStyle w:val="ListParagraph"/>
+              <w:pStyle w:val="Listenabsatz"/>
               <w:numPr>
                 <w:ilvl w:val="0"/>
                 <w:numId w:val="2"/>
@@ -2402,7 +2650,7 @@
           </w:p>
           <w:p>
             <w:pPr>
-              <w:pStyle w:val="ListParagraph"/>
+              <w:pStyle w:val="Listenabsatz"/>
               <w:numPr>
                 <w:ilvl w:val="0"/>
                 <w:numId w:val="2"/>
@@ -2415,7 +2663,7 @@
           </w:p>
           <w:p>
             <w:pPr>
-              <w:pStyle w:val="ListParagraph"/>
+              <w:pStyle w:val="Listenabsatz"/>
               <w:numPr>
                 <w:ilvl w:val="0"/>
                 <w:numId w:val="2"/>
@@ -2460,26 +2708,24 @@
       </w:tr>
     </w:tbl>
     <w:p/>
-    <w:p/>
     <w:p>
       <w:pPr>
-        <w:pStyle w:val="Heading1"/>
+        <w:pStyle w:val="berschrift1"/>
       </w:pPr>
-      <w:bookmarkStart w:id="11" w:name="_Toc501715132"/>
+      <w:bookmarkStart w:id="13" w:name="_Toc504742282"/>
       <w:proofErr w:type="spellStart"/>
       <w:r>
         <w:t>Testcase</w:t>
       </w:r>
-      <w:bookmarkEnd w:id="11"/>
+      <w:bookmarkEnd w:id="13"/>
       <w:proofErr w:type="spellEnd"/>
     </w:p>
-    <w:p/>
     <w:p>
       <w:pPr>
-        <w:pStyle w:val="Subtitle"/>
+        <w:pStyle w:val="Untertitel"/>
         <w:outlineLvl w:val="1"/>
       </w:pPr>
-      <w:bookmarkStart w:id="12" w:name="_Toc501715133"/>
+      <w:bookmarkStart w:id="14" w:name="_Toc504742283"/>
       <w:proofErr w:type="spellStart"/>
       <w:r>
         <w:t>PDF’s</w:t>
@@ -2488,11 +2734,11 @@
       <w:r>
         <w:t xml:space="preserve"> Hochladen</w:t>
       </w:r>
-      <w:bookmarkEnd w:id="12"/>
+      <w:bookmarkEnd w:id="14"/>
     </w:p>
     <w:tbl>
       <w:tblPr>
-        <w:tblStyle w:val="TableGrid"/>
+        <w:tblStyle w:val="Tabellenraster"/>
         <w:tblW w:w="0" w:type="auto"/>
         <w:tblLook w:val="04A0" w:firstRow="1" w:lastRow="0" w:firstColumn="1" w:lastColumn="0" w:noHBand="0" w:noVBand="1"/>
       </w:tblPr>
@@ -2632,10 +2878,10 @@
     <w:p/>
     <w:p>
       <w:pPr>
-        <w:pStyle w:val="Subtitle"/>
+        <w:pStyle w:val="Untertitel"/>
         <w:outlineLvl w:val="1"/>
       </w:pPr>
-      <w:bookmarkStart w:id="13" w:name="_Toc501715134"/>
+      <w:bookmarkStart w:id="15" w:name="_Toc504742284"/>
       <w:proofErr w:type="spellStart"/>
       <w:r>
         <w:t>PDF’s</w:t>
@@ -2647,11 +2893,11 @@
       <w:r>
         <w:t>Herunterladen</w:t>
       </w:r>
-      <w:bookmarkEnd w:id="13"/>
+      <w:bookmarkEnd w:id="15"/>
     </w:p>
     <w:tbl>
       <w:tblPr>
-        <w:tblStyle w:val="TableGrid"/>
+        <w:tblStyle w:val="Tabellenraster"/>
         <w:tblW w:w="0" w:type="auto"/>
         <w:tblLook w:val="04A0" w:firstRow="1" w:lastRow="0" w:firstColumn="1" w:lastColumn="0" w:noHBand="0" w:noVBand="1"/>
       </w:tblPr>
@@ -2789,14 +3035,16 @@
       </w:tr>
     </w:tbl>
     <w:p/>
-    <w:p/>
     <w:p>
       <w:pPr>
-        <w:pStyle w:val="Heading1"/>
+        <w:pStyle w:val="berschrift1"/>
       </w:pPr>
-      <w:r>
+      <w:bookmarkStart w:id="16" w:name="_Toc504742285"/>
+      <w:r>
+        <w:lastRenderedPageBreak/>
         <w:t>File Upload Konzept</w:t>
       </w:r>
+      <w:bookmarkEnd w:id="16"/>
     </w:p>
     <w:p>
       <w:r>
@@ -2822,13 +3070,259 @@
       <w:r>
         <w:t>h 30 Tagen von der Datenbank gelöscht.</w:t>
       </w:r>
-      <w:bookmarkStart w:id="14" w:name="_GoBack"/>
-      <w:bookmarkEnd w:id="14"/>
+    </w:p>
+    <w:p>
+      <w:r>
+        <w:br w:type="page"/>
+      </w:r>
+    </w:p>
+    <w:p>
+      <w:pPr>
+        <w:pStyle w:val="berschrift1"/>
+      </w:pPr>
+      <w:bookmarkStart w:id="17" w:name="_Toc504742286"/>
+      <w:r>
+        <w:lastRenderedPageBreak/>
+        <w:t>ERD</w:t>
+      </w:r>
+      <w:bookmarkEnd w:id="17"/>
+    </w:p>
+    <w:p>
+      <w:pPr>
+        <w:keepNext/>
+      </w:pPr>
+      <w:r>
+        <w:rPr>
+          <w:noProof/>
+        </w:rPr>
+        <w:drawing>
+          <wp:inline distT="0" distB="0" distL="0" distR="0">
+            <wp:extent cx="5153025" cy="3133725"/>
+            <wp:effectExtent l="0" t="0" r="9525" b="9525"/>
+            <wp:docPr id="4" name="Grafik 4"/>
+            <wp:cNvGraphicFramePr>
+              <a:graphicFrameLocks xmlns:a="http://schemas.openxmlformats.org/drawingml/2006/main" noChangeAspect="1"/>
+            </wp:cNvGraphicFramePr>
+            <a:graphic xmlns:a="http://schemas.openxmlformats.org/drawingml/2006/main">
+              <a:graphicData uri="http://schemas.openxmlformats.org/drawingml/2006/picture">
+                <pic:pic xmlns:pic="http://schemas.openxmlformats.org/drawingml/2006/picture">
+                  <pic:nvPicPr>
+                    <pic:cNvPr id="4" name="ERD.png"/>
+                    <pic:cNvPicPr/>
+                  </pic:nvPicPr>
+                  <pic:blipFill>
+                    <a:blip r:embed="rId12">
+                      <a:extLst>
+                        <a:ext uri="{28A0092B-C50C-407E-A947-70E740481C1C}">
+                          <a14:useLocalDpi xmlns:a14="http://schemas.microsoft.com/office/drawing/2010/main" val="0"/>
+                        </a:ext>
+                      </a:extLst>
+                    </a:blip>
+                    <a:stretch>
+                      <a:fillRect/>
+                    </a:stretch>
+                  </pic:blipFill>
+                  <pic:spPr>
+                    <a:xfrm>
+                      <a:off x="0" y="0"/>
+                      <a:ext cx="5153025" cy="3133725"/>
+                    </a:xfrm>
+                    <a:prstGeom prst="rect">
+                      <a:avLst/>
+                    </a:prstGeom>
+                  </pic:spPr>
+                </pic:pic>
+              </a:graphicData>
+            </a:graphic>
+          </wp:inline>
+        </w:drawing>
+      </w:r>
+    </w:p>
+    <w:p>
+      <w:pPr>
+        <w:pStyle w:val="Beschriftung"/>
+      </w:pPr>
+      <w:bookmarkStart w:id="18" w:name="_Toc504742214"/>
+      <w:r>
+        <w:t xml:space="preserve">Abbildung </w:t>
+      </w:r>
+      <w:fldSimple w:instr=" SEQ Abbildung \* ARABIC ">
+        <w:r>
+          <w:rPr>
+            <w:noProof/>
+          </w:rPr>
+          <w:t>2</w:t>
+        </w:r>
+      </w:fldSimple>
+      <w:r>
+        <w:t xml:space="preserve"> ERD</w:t>
+      </w:r>
+      <w:bookmarkEnd w:id="18"/>
+    </w:p>
+    <w:p>
+      <w:pPr>
+        <w:pStyle w:val="berschrift1"/>
+      </w:pPr>
+      <w:bookmarkStart w:id="19" w:name="_Toc504742287"/>
+      <w:r>
+        <w:t>Abbildungsverzeichnis</w:t>
+      </w:r>
+      <w:bookmarkEnd w:id="19"/>
+    </w:p>
+    <w:p>
+      <w:pPr>
+        <w:pStyle w:val="Abbildungsverzeichnis"/>
+        <w:tabs>
+          <w:tab w:val="right" w:leader="dot" w:pos="10070"/>
+        </w:tabs>
+        <w:rPr>
+          <w:noProof/>
+        </w:rPr>
+      </w:pPr>
+      <w:r>
+        <w:fldChar w:fldCharType="begin"/>
+      </w:r>
+      <w:r>
+        <w:instrText xml:space="preserve"> TOC \h \z \c "Abbildung" </w:instrText>
+      </w:r>
+      <w:r>
+        <w:fldChar w:fldCharType="separate"/>
+      </w:r>
+      <w:hyperlink w:anchor="_Toc504742213" w:history="1">
+        <w:r>
+          <w:rPr>
+            <w:rStyle w:val="Hyperlink"/>
+            <w:noProof/>
+          </w:rPr>
+          <w:t>Abbildung 1 UseCase Diagramm</w:t>
+        </w:r>
+        <w:r>
+          <w:rPr>
+            <w:noProof/>
+            <w:webHidden/>
+          </w:rPr>
+          <w:tab/>
+        </w:r>
+        <w:r>
+          <w:rPr>
+            <w:noProof/>
+            <w:webHidden/>
+          </w:rPr>
+          <w:fldChar w:fldCharType="begin"/>
+        </w:r>
+        <w:r>
+          <w:rPr>
+            <w:noProof/>
+            <w:webHidden/>
+          </w:rPr>
+          <w:instrText xml:space="preserve"> PAGEREF _Toc504742213 \h </w:instrText>
+        </w:r>
+        <w:r>
+          <w:rPr>
+            <w:noProof/>
+            <w:webHidden/>
+          </w:rPr>
+        </w:r>
+        <w:r>
+          <w:rPr>
+            <w:noProof/>
+            <w:webHidden/>
+          </w:rPr>
+          <w:fldChar w:fldCharType="separate"/>
+        </w:r>
+        <w:r>
+          <w:rPr>
+            <w:noProof/>
+            <w:webHidden/>
+          </w:rPr>
+          <w:t>3</w:t>
+        </w:r>
+        <w:r>
+          <w:rPr>
+            <w:noProof/>
+            <w:webHidden/>
+          </w:rPr>
+          <w:fldChar w:fldCharType="end"/>
+        </w:r>
+      </w:hyperlink>
+    </w:p>
+    <w:p>
+      <w:pPr>
+        <w:pStyle w:val="Abbildungsverzeichnis"/>
+        <w:tabs>
+          <w:tab w:val="right" w:leader="dot" w:pos="10070"/>
+        </w:tabs>
+        <w:rPr>
+          <w:noProof/>
+        </w:rPr>
+      </w:pPr>
+      <w:hyperlink w:anchor="_Toc504742214" w:history="1">
+        <w:r>
+          <w:rPr>
+            <w:rStyle w:val="Hyperlink"/>
+            <w:noProof/>
+          </w:rPr>
+          <w:t>Abbildung 2 ERD</w:t>
+        </w:r>
+        <w:r>
+          <w:rPr>
+            <w:noProof/>
+            <w:webHidden/>
+          </w:rPr>
+          <w:tab/>
+        </w:r>
+        <w:r>
+          <w:rPr>
+            <w:noProof/>
+            <w:webHidden/>
+          </w:rPr>
+          <w:fldChar w:fldCharType="begin"/>
+        </w:r>
+        <w:r>
+          <w:rPr>
+            <w:noProof/>
+            <w:webHidden/>
+          </w:rPr>
+          <w:instrText xml:space="preserve"> PAGEREF _Toc504742214 \h </w:instrText>
+        </w:r>
+        <w:r>
+          <w:rPr>
+            <w:noProof/>
+            <w:webHidden/>
+          </w:rPr>
+        </w:r>
+        <w:r>
+          <w:rPr>
+            <w:noProof/>
+            <w:webHidden/>
+          </w:rPr>
+          <w:fldChar w:fldCharType="separate"/>
+        </w:r>
+        <w:r>
+          <w:rPr>
+            <w:noProof/>
+            <w:webHidden/>
+          </w:rPr>
+          <w:t>6</w:t>
+        </w:r>
+        <w:r>
+          <w:rPr>
+            <w:noProof/>
+            <w:webHidden/>
+          </w:rPr>
+          <w:fldChar w:fldCharType="end"/>
+        </w:r>
+      </w:hyperlink>
+    </w:p>
+    <w:p>
+      <w:r>
+        <w:fldChar w:fldCharType="end"/>
+      </w:r>
     </w:p>
     <w:sectPr>
-      <w:headerReference w:type="default" r:id="rId12"/>
-      <w:footerReference w:type="even" r:id="rId13"/>
-      <w:footerReference w:type="default" r:id="rId14"/>
+      <w:headerReference w:type="default" r:id="rId13"/>
+      <w:footerReference w:type="even" r:id="rId14"/>
+      <w:footerReference w:type="default" r:id="rId15"/>
       <w:pgSz w:w="12240" w:h="15840"/>
       <w:pgMar w:top="1440" w:right="1080" w:bottom="1440" w:left="1080" w:header="576" w:footer="432" w:gutter="0"/>
       <w:pgNumType w:start="0"/>
@@ -2841,7 +3335,7 @@
 </file>
 
 <file path=word/endnotes.xml><?xml version="1.0" encoding="utf-8"?>
-<w:endnotes xmlns:wpc="http://schemas.microsoft.com/office/word/2010/wordprocessingCanvas" xmlns:cx="http://schemas.microsoft.com/office/drawing/2014/chartex" xmlns:cx1="http://schemas.microsoft.com/office/drawing/2015/9/8/chartex" xmlns:cx2="http://schemas.microsoft.com/office/drawing/2015/10/21/chartex" xmlns:cx3="http://schemas.microsoft.com/office/drawing/2016/5/9/chartex" xmlns:cx4="http://schemas.microsoft.com/office/drawing/2016/5/10/chartex" xmlns:cx5="http://schemas.microsoft.com/office/drawing/2016/5/11/chartex" xmlns:cx6="http://schemas.microsoft.com/office/drawing/2016/5/12/chartex" xmlns:cx7="http://schemas.microsoft.com/office/drawing/2016/5/13/chartex" xmlns:cx8="http://schemas.microsoft.com/office/drawing/2016/5/14/chartex" xmlns:mc="http://schemas.openxmlformats.org/markup-compatibility/2006" xmlns:aink="http://schemas.microsoft.com/office/drawing/2016/ink" xmlns:am3d="http://schemas.microsoft.com/office/drawing/2017/model3d" xmlns:o="urn:schemas-microsoft-com:office:office" xmlns:r="http://schemas.openxmlformats.org/officeDocument/2006/relationships" xmlns:m="http://schemas.openxmlformats.org/officeDocument/2006/math" xmlns:v="urn:schemas-microsoft-com:vml" xmlns:wp14="http://schemas.microsoft.com/office/word/2010/wordprocessingDrawing" xmlns:wp="http://schemas.openxmlformats.org/drawingml/2006/wordprocessingDrawing" xmlns:w10="urn:schemas-microsoft-com:office:word" xmlns:w="http://schemas.openxmlformats.org/wordprocessingml/2006/main" xmlns:w14="http://schemas.microsoft.com/office/word/2010/wordml" xmlns:w15="http://schemas.microsoft.com/office/word/2012/wordml" xmlns:w16cid="http://schemas.microsoft.com/office/word/2016/wordml/cid" xmlns:w16se="http://schemas.microsoft.com/office/word/2015/wordml/symex" xmlns:wpg="http://schemas.microsoft.com/office/word/2010/wordprocessingGroup" xmlns:wpi="http://schemas.microsoft.com/office/word/2010/wordprocessingInk" xmlns:wne="http://schemas.microsoft.com/office/word/2006/wordml" xmlns:wps="http://schemas.microsoft.com/office/word/2010/wordprocessingShape" mc:Ignorable="w14 w15 w16se w16cid wp14">
+<w:endnotes xmlns:wpc="http://schemas.microsoft.com/office/word/2010/wordprocessingCanvas" xmlns:cx="http://schemas.microsoft.com/office/drawing/2014/chartex" xmlns:cx1="http://schemas.microsoft.com/office/drawing/2015/9/8/chartex" xmlns:mc="http://schemas.openxmlformats.org/markup-compatibility/2006" xmlns:o="urn:schemas-microsoft-com:office:office" xmlns:r="http://schemas.openxmlformats.org/officeDocument/2006/relationships" xmlns:m="http://schemas.openxmlformats.org/officeDocument/2006/math" xmlns:v="urn:schemas-microsoft-com:vml" xmlns:wp14="http://schemas.microsoft.com/office/word/2010/wordprocessingDrawing" xmlns:wp="http://schemas.openxmlformats.org/drawingml/2006/wordprocessingDrawing" xmlns:w10="urn:schemas-microsoft-com:office:word" xmlns:w="http://schemas.openxmlformats.org/wordprocessingml/2006/main" xmlns:w14="http://schemas.microsoft.com/office/word/2010/wordml" xmlns:w15="http://schemas.microsoft.com/office/word/2012/wordml" xmlns:w16se="http://schemas.microsoft.com/office/word/2015/wordml/symex" xmlns:wpg="http://schemas.microsoft.com/office/word/2010/wordprocessingGroup" xmlns:wpi="http://schemas.microsoft.com/office/word/2010/wordprocessingInk" xmlns:wne="http://schemas.microsoft.com/office/word/2006/wordml" xmlns:wps="http://schemas.microsoft.com/office/word/2010/wordprocessingShape" mc:Ignorable="w14 w15 w16se wp14">
   <w:endnote w:type="separator" w:id="-1">
     <w:p>
       <w:pPr>
@@ -2866,7 +3360,7 @@
 </file>
 
 <file path=word/footer1.xml><?xml version="1.0" encoding="utf-8"?>
-<w:ftr xmlns:wpc="http://schemas.microsoft.com/office/word/2010/wordprocessingCanvas" xmlns:cx="http://schemas.microsoft.com/office/drawing/2014/chartex" xmlns:cx1="http://schemas.microsoft.com/office/drawing/2015/9/8/chartex" xmlns:cx2="http://schemas.microsoft.com/office/drawing/2015/10/21/chartex" xmlns:cx3="http://schemas.microsoft.com/office/drawing/2016/5/9/chartex" xmlns:cx4="http://schemas.microsoft.com/office/drawing/2016/5/10/chartex" xmlns:cx5="http://schemas.microsoft.com/office/drawing/2016/5/11/chartex" xmlns:cx6="http://schemas.microsoft.com/office/drawing/2016/5/12/chartex" xmlns:cx7="http://schemas.microsoft.com/office/drawing/2016/5/13/chartex" xmlns:cx8="http://schemas.microsoft.com/office/drawing/2016/5/14/chartex" xmlns:mc="http://schemas.openxmlformats.org/markup-compatibility/2006" xmlns:aink="http://schemas.microsoft.com/office/drawing/2016/ink" xmlns:am3d="http://schemas.microsoft.com/office/drawing/2017/model3d" xmlns:o="urn:schemas-microsoft-com:office:office" xmlns:r="http://schemas.openxmlformats.org/officeDocument/2006/relationships" xmlns:m="http://schemas.openxmlformats.org/officeDocument/2006/math" xmlns:v="urn:schemas-microsoft-com:vml" xmlns:wp14="http://schemas.microsoft.com/office/word/2010/wordprocessingDrawing" xmlns:wp="http://schemas.openxmlformats.org/drawingml/2006/wordprocessingDrawing" xmlns:w10="urn:schemas-microsoft-com:office:word" xmlns:w="http://schemas.openxmlformats.org/wordprocessingml/2006/main" xmlns:w14="http://schemas.microsoft.com/office/word/2010/wordml" xmlns:w15="http://schemas.microsoft.com/office/word/2012/wordml" xmlns:w16cid="http://schemas.microsoft.com/office/word/2016/wordml/cid" xmlns:w16se="http://schemas.microsoft.com/office/word/2015/wordml/symex" xmlns:wpg="http://schemas.microsoft.com/office/word/2010/wordprocessingGroup" xmlns:wpi="http://schemas.microsoft.com/office/word/2010/wordprocessingInk" xmlns:wne="http://schemas.microsoft.com/office/word/2006/wordml" xmlns:wps="http://schemas.microsoft.com/office/word/2010/wordprocessingShape" mc:Ignorable="w14 w15 w16se w16cid wp14">
+<w:ftr xmlns:wpc="http://schemas.microsoft.com/office/word/2010/wordprocessingCanvas" xmlns:cx="http://schemas.microsoft.com/office/drawing/2014/chartex" xmlns:cx1="http://schemas.microsoft.com/office/drawing/2015/9/8/chartex" xmlns:mc="http://schemas.openxmlformats.org/markup-compatibility/2006" xmlns:o="urn:schemas-microsoft-com:office:office" xmlns:r="http://schemas.openxmlformats.org/officeDocument/2006/relationships" xmlns:m="http://schemas.openxmlformats.org/officeDocument/2006/math" xmlns:v="urn:schemas-microsoft-com:vml" xmlns:wp14="http://schemas.microsoft.com/office/word/2010/wordprocessingDrawing" xmlns:wp="http://schemas.openxmlformats.org/drawingml/2006/wordprocessingDrawing" xmlns:w10="urn:schemas-microsoft-com:office:word" xmlns:w="http://schemas.openxmlformats.org/wordprocessingml/2006/main" xmlns:w14="http://schemas.microsoft.com/office/word/2010/wordml" xmlns:w15="http://schemas.microsoft.com/office/word/2012/wordml" xmlns:w16se="http://schemas.microsoft.com/office/word/2015/wordml/symex" xmlns:wpg="http://schemas.microsoft.com/office/word/2010/wordprocessingGroup" xmlns:wpi="http://schemas.microsoft.com/office/word/2010/wordprocessingInk" xmlns:wne="http://schemas.microsoft.com/office/word/2006/wordml" xmlns:wps="http://schemas.microsoft.com/office/word/2010/wordprocessingShape" mc:Ignorable="w14 w15 w16se wp14">
   <w:p>
     <w:pPr>
       <w:jc w:val="right"/>
@@ -3022,7 +3516,7 @@
             </wp:inline>
           </w:drawing>
         </mc:Choice>
-        <mc:Fallback>
+        <mc:Fallback xmlns:w16cid="http://schemas.microsoft.com/office/word/2016/wordml/cid" xmlns:am3d="http://schemas.microsoft.com/office/drawing/2017/model3d" xmlns:aink="http://schemas.microsoft.com/office/drawing/2016/ink" xmlns:cx8="http://schemas.microsoft.com/office/drawing/2016/5/14/chartex" xmlns:cx7="http://schemas.microsoft.com/office/drawing/2016/5/13/chartex" xmlns:cx6="http://schemas.microsoft.com/office/drawing/2016/5/12/chartex" xmlns:cx5="http://schemas.microsoft.com/office/drawing/2016/5/11/chartex" xmlns:cx4="http://schemas.microsoft.com/office/drawing/2016/5/10/chartex" xmlns:cx3="http://schemas.microsoft.com/office/drawing/2016/5/9/chartex" xmlns:cx2="http://schemas.microsoft.com/office/drawing/2015/10/21/chartex">
           <w:pict>
             <v:group w14:anchorId="045EBED5" id="Gruppe 4" o:spid="_x0000_s1026" style="width:183.3pt;height:3.55pt;mso-position-horizontal-relative:char;mso-position-vertical-relative:line" coordorigin="7606,15084" coordsize="3666,71" o:gfxdata="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">
               <v:shapetype id="_x0000_t32" coordsize="21600,21600" o:spt="32" o:oned="t" path="m,l21600,21600e" filled="f">
@@ -3040,7 +3534,7 @@
   </w:p>
   <w:p>
     <w:pPr>
-      <w:pStyle w:val="NoSpacing"/>
+      <w:pStyle w:val="KeinLeerraum"/>
       <w:rPr>
         <w:sz w:val="2"/>
         <w:szCs w:val="2"/>
@@ -3054,7 +3548,7 @@
 </file>
 
 <file path=word/footer2.xml><?xml version="1.0" encoding="utf-8"?>
-<w:ftr xmlns:wpc="http://schemas.microsoft.com/office/word/2010/wordprocessingCanvas" xmlns:cx="http://schemas.microsoft.com/office/drawing/2014/chartex" xmlns:cx1="http://schemas.microsoft.com/office/drawing/2015/9/8/chartex" xmlns:cx2="http://schemas.microsoft.com/office/drawing/2015/10/21/chartex" xmlns:cx3="http://schemas.microsoft.com/office/drawing/2016/5/9/chartex" xmlns:cx4="http://schemas.microsoft.com/office/drawing/2016/5/10/chartex" xmlns:cx5="http://schemas.microsoft.com/office/drawing/2016/5/11/chartex" xmlns:cx6="http://schemas.microsoft.com/office/drawing/2016/5/12/chartex" xmlns:cx7="http://schemas.microsoft.com/office/drawing/2016/5/13/chartex" xmlns:cx8="http://schemas.microsoft.com/office/drawing/2016/5/14/chartex" xmlns:mc="http://schemas.openxmlformats.org/markup-compatibility/2006" xmlns:aink="http://schemas.microsoft.com/office/drawing/2016/ink" xmlns:am3d="http://schemas.microsoft.com/office/drawing/2017/model3d" xmlns:o="urn:schemas-microsoft-com:office:office" xmlns:r="http://schemas.openxmlformats.org/officeDocument/2006/relationships" xmlns:m="http://schemas.openxmlformats.org/officeDocument/2006/math" xmlns:v="urn:schemas-microsoft-com:vml" xmlns:wp14="http://schemas.microsoft.com/office/word/2010/wordprocessingDrawing" xmlns:wp="http://schemas.openxmlformats.org/drawingml/2006/wordprocessingDrawing" xmlns:w10="urn:schemas-microsoft-com:office:word" xmlns:w="http://schemas.openxmlformats.org/wordprocessingml/2006/main" xmlns:w14="http://schemas.microsoft.com/office/word/2010/wordml" xmlns:w15="http://schemas.microsoft.com/office/word/2012/wordml" xmlns:w16cid="http://schemas.microsoft.com/office/word/2016/wordml/cid" xmlns:w16se="http://schemas.microsoft.com/office/word/2015/wordml/symex" xmlns:wpg="http://schemas.microsoft.com/office/word/2010/wordprocessingGroup" xmlns:wpi="http://schemas.microsoft.com/office/word/2010/wordprocessingInk" xmlns:wne="http://schemas.microsoft.com/office/word/2006/wordml" xmlns:wps="http://schemas.microsoft.com/office/word/2010/wordprocessingShape" mc:Ignorable="w14 w15 w16se w16cid wp14">
+<w:ftr xmlns:wpc="http://schemas.microsoft.com/office/word/2010/wordprocessingCanvas" xmlns:cx="http://schemas.microsoft.com/office/drawing/2014/chartex" xmlns:cx1="http://schemas.microsoft.com/office/drawing/2015/9/8/chartex" xmlns:mc="http://schemas.openxmlformats.org/markup-compatibility/2006" xmlns:o="urn:schemas-microsoft-com:office:office" xmlns:r="http://schemas.openxmlformats.org/officeDocument/2006/relationships" xmlns:m="http://schemas.openxmlformats.org/officeDocument/2006/math" xmlns:v="urn:schemas-microsoft-com:vml" xmlns:wp14="http://schemas.microsoft.com/office/word/2010/wordprocessingDrawing" xmlns:wp="http://schemas.openxmlformats.org/drawingml/2006/wordprocessingDrawing" xmlns:w10="urn:schemas-microsoft-com:office:word" xmlns:w="http://schemas.openxmlformats.org/wordprocessingml/2006/main" xmlns:w14="http://schemas.microsoft.com/office/word/2010/wordml" xmlns:w15="http://schemas.microsoft.com/office/word/2012/wordml" xmlns:w16se="http://schemas.microsoft.com/office/word/2015/wordml/symex" xmlns:wpg="http://schemas.microsoft.com/office/word/2010/wordprocessingGroup" xmlns:wpi="http://schemas.microsoft.com/office/word/2010/wordprocessingInk" xmlns:wne="http://schemas.microsoft.com/office/word/2006/wordml" xmlns:wps="http://schemas.microsoft.com/office/word/2010/wordprocessingShape" mc:Ignorable="w14 w15 w16se wp14">
   <w:p>
     <w:pPr>
       <w:jc w:val="center"/>
@@ -3081,13 +3575,10 @@
     </w:r>
     <w:r>
       <w:rPr>
-        <w:b/>
-        <w:bCs/>
         <w:noProof/>
         <w:color w:val="6076B4" w:themeColor="accent1"/>
-        <w:lang w:val="en-US"/>
       </w:rPr>
-      <w:t>Error! Use the Home tab to apply Überschrift 1 to the text that you want to appear here.</w:t>
+      <w:t>Vision</w:t>
     </w:r>
     <w:r>
       <w:rPr>
@@ -3141,7 +3632,7 @@
         <w:color w:val="6076B4" w:themeColor="accent1"/>
         <w:lang w:val="de-DE"/>
       </w:rPr>
-      <w:t>5</w:t>
+      <w:t>2</w:t>
     </w:r>
     <w:r>
       <w:rPr>
@@ -3154,7 +3645,7 @@
 </file>
 
 <file path=word/footnotes.xml><?xml version="1.0" encoding="utf-8"?>
-<w:footnotes xmlns:wpc="http://schemas.microsoft.com/office/word/2010/wordprocessingCanvas" xmlns:cx="http://schemas.microsoft.com/office/drawing/2014/chartex" xmlns:cx1="http://schemas.microsoft.com/office/drawing/2015/9/8/chartex" xmlns:cx2="http://schemas.microsoft.com/office/drawing/2015/10/21/chartex" xmlns:cx3="http://schemas.microsoft.com/office/drawing/2016/5/9/chartex" xmlns:cx4="http://schemas.microsoft.com/office/drawing/2016/5/10/chartex" xmlns:cx5="http://schemas.microsoft.com/office/drawing/2016/5/11/chartex" xmlns:cx6="http://schemas.microsoft.com/office/drawing/2016/5/12/chartex" xmlns:cx7="http://schemas.microsoft.com/office/drawing/2016/5/13/chartex" xmlns:cx8="http://schemas.microsoft.com/office/drawing/2016/5/14/chartex" xmlns:mc="http://schemas.openxmlformats.org/markup-compatibility/2006" xmlns:aink="http://schemas.microsoft.com/office/drawing/2016/ink" xmlns:am3d="http://schemas.microsoft.com/office/drawing/2017/model3d" xmlns:o="urn:schemas-microsoft-com:office:office" xmlns:r="http://schemas.openxmlformats.org/officeDocument/2006/relationships" xmlns:m="http://schemas.openxmlformats.org/officeDocument/2006/math" xmlns:v="urn:schemas-microsoft-com:vml" xmlns:wp14="http://schemas.microsoft.com/office/word/2010/wordprocessingDrawing" xmlns:wp="http://schemas.openxmlformats.org/drawingml/2006/wordprocessingDrawing" xmlns:w10="urn:schemas-microsoft-com:office:word" xmlns:w="http://schemas.openxmlformats.org/wordprocessingml/2006/main" xmlns:w14="http://schemas.microsoft.com/office/word/2010/wordml" xmlns:w15="http://schemas.microsoft.com/office/word/2012/wordml" xmlns:w16cid="http://schemas.microsoft.com/office/word/2016/wordml/cid" xmlns:w16se="http://schemas.microsoft.com/office/word/2015/wordml/symex" xmlns:wpg="http://schemas.microsoft.com/office/word/2010/wordprocessingGroup" xmlns:wpi="http://schemas.microsoft.com/office/word/2010/wordprocessingInk" xmlns:wne="http://schemas.microsoft.com/office/word/2006/wordml" xmlns:wps="http://schemas.microsoft.com/office/word/2010/wordprocessingShape" mc:Ignorable="w14 w15 w16se w16cid wp14">
+<w:footnotes xmlns:wpc="http://schemas.microsoft.com/office/word/2010/wordprocessingCanvas" xmlns:cx="http://schemas.microsoft.com/office/drawing/2014/chartex" xmlns:cx1="http://schemas.microsoft.com/office/drawing/2015/9/8/chartex" xmlns:mc="http://schemas.openxmlformats.org/markup-compatibility/2006" xmlns:o="urn:schemas-microsoft-com:office:office" xmlns:r="http://schemas.openxmlformats.org/officeDocument/2006/relationships" xmlns:m="http://schemas.openxmlformats.org/officeDocument/2006/math" xmlns:v="urn:schemas-microsoft-com:vml" xmlns:wp14="http://schemas.microsoft.com/office/word/2010/wordprocessingDrawing" xmlns:wp="http://schemas.openxmlformats.org/drawingml/2006/wordprocessingDrawing" xmlns:w10="urn:schemas-microsoft-com:office:word" xmlns:w="http://schemas.openxmlformats.org/wordprocessingml/2006/main" xmlns:w14="http://schemas.microsoft.com/office/word/2010/wordml" xmlns:w15="http://schemas.microsoft.com/office/word/2012/wordml" xmlns:w16se="http://schemas.microsoft.com/office/word/2015/wordml/symex" xmlns:wpg="http://schemas.microsoft.com/office/word/2010/wordprocessingGroup" xmlns:wpi="http://schemas.microsoft.com/office/word/2010/wordprocessingInk" xmlns:wne="http://schemas.microsoft.com/office/word/2006/wordml" xmlns:wps="http://schemas.microsoft.com/office/word/2010/wordprocessingShape" mc:Ignorable="w14 w15 w16se wp14">
   <w:footnote w:type="separator" w:id="-1">
     <w:p>
       <w:pPr>
@@ -3179,7 +3670,7 @@
 </file>
 
 <file path=word/header1.xml><?xml version="1.0" encoding="utf-8"?>
-<w:hdr xmlns:wpc="http://schemas.microsoft.com/office/word/2010/wordprocessingCanvas" xmlns:cx="http://schemas.microsoft.com/office/drawing/2014/chartex" xmlns:cx1="http://schemas.microsoft.com/office/drawing/2015/9/8/chartex" xmlns:cx2="http://schemas.microsoft.com/office/drawing/2015/10/21/chartex" xmlns:cx3="http://schemas.microsoft.com/office/drawing/2016/5/9/chartex" xmlns:cx4="http://schemas.microsoft.com/office/drawing/2016/5/10/chartex" xmlns:cx5="http://schemas.microsoft.com/office/drawing/2016/5/11/chartex" xmlns:cx6="http://schemas.microsoft.com/office/drawing/2016/5/12/chartex" xmlns:cx7="http://schemas.microsoft.com/office/drawing/2016/5/13/chartex" xmlns:cx8="http://schemas.microsoft.com/office/drawing/2016/5/14/chartex" xmlns:mc="http://schemas.openxmlformats.org/markup-compatibility/2006" xmlns:aink="http://schemas.microsoft.com/office/drawing/2016/ink" xmlns:am3d="http://schemas.microsoft.com/office/drawing/2017/model3d" xmlns:o="urn:schemas-microsoft-com:office:office" xmlns:r="http://schemas.openxmlformats.org/officeDocument/2006/relationships" xmlns:m="http://schemas.openxmlformats.org/officeDocument/2006/math" xmlns:v="urn:schemas-microsoft-com:vml" xmlns:wp14="http://schemas.microsoft.com/office/word/2010/wordprocessingDrawing" xmlns:wp="http://schemas.openxmlformats.org/drawingml/2006/wordprocessingDrawing" xmlns:w10="urn:schemas-microsoft-com:office:word" xmlns:w="http://schemas.openxmlformats.org/wordprocessingml/2006/main" xmlns:w14="http://schemas.microsoft.com/office/word/2010/wordml" xmlns:w15="http://schemas.microsoft.com/office/word/2012/wordml" xmlns:w16cid="http://schemas.microsoft.com/office/word/2016/wordml/cid" xmlns:w16se="http://schemas.microsoft.com/office/word/2015/wordml/symex" xmlns:wpg="http://schemas.microsoft.com/office/word/2010/wordprocessingGroup" xmlns:wpi="http://schemas.microsoft.com/office/word/2010/wordprocessingInk" xmlns:wne="http://schemas.microsoft.com/office/word/2006/wordml" xmlns:wps="http://schemas.microsoft.com/office/word/2010/wordprocessingShape" mc:Ignorable="w14 w15 w16se w16cid wp14">
+<w:hdr xmlns:wpc="http://schemas.microsoft.com/office/word/2010/wordprocessingCanvas" xmlns:cx="http://schemas.microsoft.com/office/drawing/2014/chartex" xmlns:cx1="http://schemas.microsoft.com/office/drawing/2015/9/8/chartex" xmlns:mc="http://schemas.openxmlformats.org/markup-compatibility/2006" xmlns:o="urn:schemas-microsoft-com:office:office" xmlns:r="http://schemas.openxmlformats.org/officeDocument/2006/relationships" xmlns:m="http://schemas.openxmlformats.org/officeDocument/2006/math" xmlns:v="urn:schemas-microsoft-com:vml" xmlns:wp14="http://schemas.microsoft.com/office/word/2010/wordprocessingDrawing" xmlns:wp="http://schemas.openxmlformats.org/drawingml/2006/wordprocessingDrawing" xmlns:w10="urn:schemas-microsoft-com:office:word" xmlns:w="http://schemas.openxmlformats.org/wordprocessingml/2006/main" xmlns:w14="http://schemas.microsoft.com/office/word/2010/wordml" xmlns:w15="http://schemas.microsoft.com/office/word/2012/wordml" xmlns:w16se="http://schemas.microsoft.com/office/word/2015/wordml/symex" xmlns:wpg="http://schemas.microsoft.com/office/word/2010/wordprocessingGroup" xmlns:wpi="http://schemas.microsoft.com/office/word/2010/wordprocessingInk" xmlns:wne="http://schemas.microsoft.com/office/word/2006/wordml" xmlns:wps="http://schemas.microsoft.com/office/word/2010/wordprocessingShape" mc:Ignorable="w14 w15 w16se wp14">
   <w:sdt>
     <w:sdtPr>
       <w:rPr>
@@ -3261,7 +3752,7 @@
 </file>
 
 <file path=word/numbering.xml><?xml version="1.0" encoding="utf-8"?>
-<w:numbering xmlns:wpc="http://schemas.microsoft.com/office/word/2010/wordprocessingCanvas" xmlns:cx="http://schemas.microsoft.com/office/drawing/2014/chartex" xmlns:cx1="http://schemas.microsoft.com/office/drawing/2015/9/8/chartex" xmlns:cx2="http://schemas.microsoft.com/office/drawing/2015/10/21/chartex" xmlns:cx3="http://schemas.microsoft.com/office/drawing/2016/5/9/chartex" xmlns:cx4="http://schemas.microsoft.com/office/drawing/2016/5/10/chartex" xmlns:cx5="http://schemas.microsoft.com/office/drawing/2016/5/11/chartex" xmlns:cx6="http://schemas.microsoft.com/office/drawing/2016/5/12/chartex" xmlns:cx7="http://schemas.microsoft.com/office/drawing/2016/5/13/chartex" xmlns:cx8="http://schemas.microsoft.com/office/drawing/2016/5/14/chartex" xmlns:mc="http://schemas.openxmlformats.org/markup-compatibility/2006" xmlns:aink="http://schemas.microsoft.com/office/drawing/2016/ink" xmlns:am3d="http://schemas.microsoft.com/office/drawing/2017/model3d" xmlns:o="urn:schemas-microsoft-com:office:office" xmlns:r="http://schemas.openxmlformats.org/officeDocument/2006/relationships" xmlns:m="http://schemas.openxmlformats.org/officeDocument/2006/math" xmlns:v="urn:schemas-microsoft-com:vml" xmlns:wp14="http://schemas.microsoft.com/office/word/2010/wordprocessingDrawing" xmlns:wp="http://schemas.openxmlformats.org/drawingml/2006/wordprocessingDrawing" xmlns:w10="urn:schemas-microsoft-com:office:word" xmlns:w="http://schemas.openxmlformats.org/wordprocessingml/2006/main" xmlns:w14="http://schemas.microsoft.com/office/word/2010/wordml" xmlns:w15="http://schemas.microsoft.com/office/word/2012/wordml" xmlns:w16cid="http://schemas.microsoft.com/office/word/2016/wordml/cid" xmlns:w16se="http://schemas.microsoft.com/office/word/2015/wordml/symex" xmlns:wpg="http://schemas.microsoft.com/office/word/2010/wordprocessingGroup" xmlns:wpi="http://schemas.microsoft.com/office/word/2010/wordprocessingInk" xmlns:wne="http://schemas.microsoft.com/office/word/2006/wordml" xmlns:wps="http://schemas.microsoft.com/office/word/2010/wordprocessingShape" mc:Ignorable="w14 w15 w16se w16cid wp14">
+<w:numbering xmlns:wpc="http://schemas.microsoft.com/office/word/2010/wordprocessingCanvas" xmlns:cx="http://schemas.microsoft.com/office/drawing/2014/chartex" xmlns:cx1="http://schemas.microsoft.com/office/drawing/2015/9/8/chartex" xmlns:mc="http://schemas.openxmlformats.org/markup-compatibility/2006" xmlns:o="urn:schemas-microsoft-com:office:office" xmlns:r="http://schemas.openxmlformats.org/officeDocument/2006/relationships" xmlns:m="http://schemas.openxmlformats.org/officeDocument/2006/math" xmlns:v="urn:schemas-microsoft-com:vml" xmlns:wp14="http://schemas.microsoft.com/office/word/2010/wordprocessingDrawing" xmlns:wp="http://schemas.openxmlformats.org/drawingml/2006/wordprocessingDrawing" xmlns:w10="urn:schemas-microsoft-com:office:word" xmlns:w="http://schemas.openxmlformats.org/wordprocessingml/2006/main" xmlns:w14="http://schemas.microsoft.com/office/word/2010/wordml" xmlns:w15="http://schemas.microsoft.com/office/word/2012/wordml" xmlns:w16se="http://schemas.microsoft.com/office/word/2015/wordml/symex" xmlns:wpg="http://schemas.microsoft.com/office/word/2010/wordprocessingGroup" xmlns:wpi="http://schemas.microsoft.com/office/word/2010/wordprocessingInk" xmlns:wne="http://schemas.microsoft.com/office/word/2006/wordml" xmlns:wps="http://schemas.microsoft.com/office/word/2010/wordprocessingShape" mc:Ignorable="w14 w15 w16se wp14">
   <w:abstractNum w:abstractNumId="0" w15:restartNumberingAfterBreak="0">
     <w:nsid w:val="025E0EA1"/>
     <w:multiLevelType w:val="hybridMultilevel"/>
@@ -3450,7 +3941,7 @@
 </file>
 
 <file path=word/styles.xml><?xml version="1.0" encoding="utf-8"?>
-<w:styles xmlns:mc="http://schemas.openxmlformats.org/markup-compatibility/2006" xmlns:r="http://schemas.openxmlformats.org/officeDocument/2006/relationships" xmlns:w="http://schemas.openxmlformats.org/wordprocessingml/2006/main" xmlns:w14="http://schemas.microsoft.com/office/word/2010/wordml" xmlns:w15="http://schemas.microsoft.com/office/word/2012/wordml" xmlns:w16cid="http://schemas.microsoft.com/office/word/2016/wordml/cid" xmlns:w16se="http://schemas.microsoft.com/office/word/2015/wordml/symex" mc:Ignorable="w14 w15 w16se w16cid">
+<w:styles xmlns:mc="http://schemas.openxmlformats.org/markup-compatibility/2006" xmlns:r="http://schemas.openxmlformats.org/officeDocument/2006/relationships" xmlns:w="http://schemas.openxmlformats.org/wordprocessingml/2006/main" xmlns:w14="http://schemas.microsoft.com/office/word/2010/wordml" xmlns:w15="http://schemas.microsoft.com/office/word/2012/wordml" xmlns:w16se="http://schemas.microsoft.com/office/word/2015/wordml/symex" mc:Ignorable="w14 w15 w16se">
   <w:docDefaults>
     <w:rPrDefault>
       <w:rPr>
@@ -3466,7 +3957,7 @@
       </w:pPr>
     </w:pPrDefault>
   </w:docDefaults>
-  <w:latentStyles w:defLockedState="0" w:defUIPriority="99" w:defSemiHidden="0" w:defUnhideWhenUsed="0" w:defQFormat="0" w:count="375">
+  <w:latentStyles w:defLockedState="0" w:defUIPriority="99" w:defSemiHidden="0" w:defUnhideWhenUsed="0" w:defQFormat="0" w:count="371">
     <w:lsdException w:name="Normal" w:uiPriority="0" w:qFormat="1"/>
     <w:lsdException w:name="heading 1" w:uiPriority="9" w:qFormat="1"/>
     <w:lsdException w:name="heading 2" w:semiHidden="1" w:uiPriority="9" w:unhideWhenUsed="1" w:qFormat="1"/>
@@ -3838,20 +4329,16 @@
     <w:lsdException w:name="List Table 5 Dark Accent 6" w:uiPriority="50"/>
     <w:lsdException w:name="List Table 6 Colorful Accent 6" w:uiPriority="51"/>
     <w:lsdException w:name="List Table 7 Colorful Accent 6" w:uiPriority="52"/>
-    <w:lsdException w:name="Mention" w:semiHidden="1" w:unhideWhenUsed="1"/>
-    <w:lsdException w:name="Smart Hyperlink" w:semiHidden="1" w:unhideWhenUsed="1"/>
-    <w:lsdException w:name="Hashtag" w:semiHidden="1" w:unhideWhenUsed="1"/>
-    <w:lsdException w:name="Unresolved Mention" w:semiHidden="1" w:unhideWhenUsed="1"/>
   </w:latentStyles>
-  <w:style w:type="paragraph" w:default="1" w:styleId="Normal">
+  <w:style w:type="paragraph" w:default="1" w:styleId="Standard">
     <w:name w:val="Normal"/>
     <w:qFormat/>
   </w:style>
-  <w:style w:type="paragraph" w:styleId="Heading1">
+  <w:style w:type="paragraph" w:styleId="berschrift1">
     <w:name w:val="heading 1"/>
-    <w:basedOn w:val="Normal"/>
-    <w:next w:val="Normal"/>
-    <w:link w:val="Heading1Char"/>
+    <w:basedOn w:val="Standard"/>
+    <w:next w:val="Standard"/>
+    <w:link w:val="berschrift1Zchn"/>
     <w:uiPriority w:val="9"/>
     <w:qFormat/>
     <w:pPr>
@@ -3869,11 +4356,11 @@
       <w:szCs w:val="32"/>
     </w:rPr>
   </w:style>
-  <w:style w:type="paragraph" w:styleId="Heading2">
+  <w:style w:type="paragraph" w:styleId="berschrift2">
     <w:name w:val="heading 2"/>
-    <w:basedOn w:val="Normal"/>
-    <w:next w:val="Normal"/>
-    <w:link w:val="Heading2Char"/>
+    <w:basedOn w:val="Standard"/>
+    <w:next w:val="Standard"/>
+    <w:link w:val="berschrift2Zchn"/>
     <w:uiPriority w:val="9"/>
     <w:unhideWhenUsed/>
     <w:qFormat/>
@@ -3891,11 +4378,11 @@
       <w:szCs w:val="26"/>
     </w:rPr>
   </w:style>
-  <w:style w:type="paragraph" w:styleId="Heading3">
+  <w:style w:type="paragraph" w:styleId="berschrift3">
     <w:name w:val="heading 3"/>
-    <w:basedOn w:val="Normal"/>
-    <w:next w:val="Normal"/>
-    <w:link w:val="Heading3Char"/>
+    <w:basedOn w:val="Standard"/>
+    <w:next w:val="Standard"/>
+    <w:link w:val="berschrift3Zchn"/>
     <w:uiPriority w:val="9"/>
     <w:unhideWhenUsed/>
     <w:qFormat/>
@@ -3913,11 +4400,11 @@
       <w:sz w:val="23"/>
     </w:rPr>
   </w:style>
-  <w:style w:type="paragraph" w:styleId="Heading4">
+  <w:style w:type="paragraph" w:styleId="berschrift4">
     <w:name w:val="heading 4"/>
-    <w:basedOn w:val="Normal"/>
-    <w:next w:val="Normal"/>
-    <w:link w:val="Heading4Char"/>
+    <w:basedOn w:val="Standard"/>
+    <w:next w:val="Standard"/>
+    <w:link w:val="berschrift4Zchn"/>
     <w:uiPriority w:val="9"/>
     <w:semiHidden/>
     <w:unhideWhenUsed/>
@@ -3937,11 +4424,11 @@
       <w:sz w:val="23"/>
     </w:rPr>
   </w:style>
-  <w:style w:type="paragraph" w:styleId="Heading5">
+  <w:style w:type="paragraph" w:styleId="berschrift5">
     <w:name w:val="heading 5"/>
-    <w:basedOn w:val="Normal"/>
-    <w:next w:val="Normal"/>
-    <w:link w:val="Heading5Char"/>
+    <w:basedOn w:val="Standard"/>
+    <w:next w:val="Standard"/>
+    <w:link w:val="berschrift5Zchn"/>
     <w:uiPriority w:val="9"/>
     <w:semiHidden/>
     <w:unhideWhenUsed/>
@@ -3957,11 +4444,11 @@
       <w:color w:val="000000"/>
     </w:rPr>
   </w:style>
-  <w:style w:type="paragraph" w:styleId="Heading6">
+  <w:style w:type="paragraph" w:styleId="berschrift6">
     <w:name w:val="heading 6"/>
-    <w:basedOn w:val="Normal"/>
-    <w:next w:val="Normal"/>
-    <w:link w:val="Heading6Char"/>
+    <w:basedOn w:val="Standard"/>
+    <w:next w:val="Standard"/>
+    <w:link w:val="berschrift6Zchn"/>
     <w:uiPriority w:val="9"/>
     <w:semiHidden/>
     <w:unhideWhenUsed/>
@@ -3980,11 +4467,11 @@
       <w:sz w:val="21"/>
     </w:rPr>
   </w:style>
-  <w:style w:type="paragraph" w:styleId="Heading7">
+  <w:style w:type="paragraph" w:styleId="berschrift7">
     <w:name w:val="heading 7"/>
-    <w:basedOn w:val="Normal"/>
-    <w:next w:val="Normal"/>
-    <w:link w:val="Heading7Char"/>
+    <w:basedOn w:val="Standard"/>
+    <w:next w:val="Standard"/>
+    <w:link w:val="berschrift7Zchn"/>
     <w:uiPriority w:val="9"/>
     <w:semiHidden/>
     <w:unhideWhenUsed/>
@@ -4003,11 +4490,11 @@
       <w:sz w:val="21"/>
     </w:rPr>
   </w:style>
-  <w:style w:type="paragraph" w:styleId="Heading8">
+  <w:style w:type="paragraph" w:styleId="berschrift8">
     <w:name w:val="heading 8"/>
-    <w:basedOn w:val="Normal"/>
-    <w:next w:val="Normal"/>
-    <w:link w:val="Heading8Char"/>
+    <w:basedOn w:val="Standard"/>
+    <w:next w:val="Standard"/>
+    <w:link w:val="berschrift8Zchn"/>
     <w:uiPriority w:val="9"/>
     <w:semiHidden/>
     <w:unhideWhenUsed/>
@@ -4025,11 +4512,11 @@
       <w:szCs w:val="20"/>
     </w:rPr>
   </w:style>
-  <w:style w:type="paragraph" w:styleId="Heading9">
+  <w:style w:type="paragraph" w:styleId="berschrift9">
     <w:name w:val="heading 9"/>
-    <w:basedOn w:val="Normal"/>
-    <w:next w:val="Normal"/>
-    <w:link w:val="Heading9Char"/>
+    <w:basedOn w:val="Standard"/>
+    <w:next w:val="Standard"/>
+    <w:link w:val="berschrift9Zchn"/>
     <w:uiPriority w:val="9"/>
     <w:semiHidden/>
     <w:unhideWhenUsed/>
@@ -4049,13 +4536,13 @@
       <w:szCs w:val="20"/>
     </w:rPr>
   </w:style>
-  <w:style w:type="character" w:default="1" w:styleId="DefaultParagraphFont">
+  <w:style w:type="character" w:default="1" w:styleId="Absatz-Standardschriftart">
     <w:name w:val="Default Paragraph Font"/>
     <w:uiPriority w:val="1"/>
     <w:semiHidden/>
     <w:unhideWhenUsed/>
   </w:style>
-  <w:style w:type="table" w:default="1" w:styleId="TableNormal">
+  <w:style w:type="table" w:default="1" w:styleId="NormaleTabelle">
     <w:name w:val="Normal Table"/>
     <w:uiPriority w:val="99"/>
     <w:semiHidden/>
@@ -4070,16 +4557,16 @@
       </w:tblCellMar>
     </w:tblPr>
   </w:style>
-  <w:style w:type="numbering" w:default="1" w:styleId="NoList">
+  <w:style w:type="numbering" w:default="1" w:styleId="KeineListe">
     <w:name w:val="No List"/>
     <w:uiPriority w:val="99"/>
     <w:semiHidden/>
     <w:unhideWhenUsed/>
   </w:style>
-  <w:style w:type="character" w:customStyle="1" w:styleId="Heading1Char">
-    <w:name w:val="Heading 1 Char"/>
-    <w:basedOn w:val="DefaultParagraphFont"/>
-    <w:link w:val="Heading1"/>
+  <w:style w:type="character" w:customStyle="1" w:styleId="berschrift1Zchn">
+    <w:name w:val="Überschrift 1 Zchn"/>
+    <w:basedOn w:val="Absatz-Standardschriftart"/>
+    <w:link w:val="berschrift1"/>
     <w:uiPriority w:val="9"/>
     <w:rPr>
       <w:rFonts w:asciiTheme="majorHAnsi" w:eastAsiaTheme="majorEastAsia" w:hAnsiTheme="majorHAnsi" w:cstheme="majorBidi"/>
@@ -4090,10 +4577,10 @@
       <w:szCs w:val="32"/>
     </w:rPr>
   </w:style>
-  <w:style w:type="character" w:customStyle="1" w:styleId="Heading2Char">
-    <w:name w:val="Heading 2 Char"/>
-    <w:basedOn w:val="DefaultParagraphFont"/>
-    <w:link w:val="Heading2"/>
+  <w:style w:type="character" w:customStyle="1" w:styleId="berschrift2Zchn">
+    <w:name w:val="Überschrift 2 Zchn"/>
+    <w:basedOn w:val="Absatz-Standardschriftart"/>
+    <w:link w:val="berschrift2"/>
     <w:uiPriority w:val="9"/>
     <w:rPr>
       <w:rFonts w:asciiTheme="majorHAnsi" w:eastAsiaTheme="majorEastAsia" w:hAnsiTheme="majorHAnsi" w:cstheme="majorBidi"/>
@@ -4103,10 +4590,10 @@
       <w:szCs w:val="26"/>
     </w:rPr>
   </w:style>
-  <w:style w:type="character" w:customStyle="1" w:styleId="Heading3Char">
-    <w:name w:val="Heading 3 Char"/>
-    <w:basedOn w:val="DefaultParagraphFont"/>
-    <w:link w:val="Heading3"/>
+  <w:style w:type="character" w:customStyle="1" w:styleId="berschrift3Zchn">
+    <w:name w:val="Überschrift 3 Zchn"/>
+    <w:basedOn w:val="Absatz-Standardschriftart"/>
+    <w:link w:val="berschrift3"/>
     <w:uiPriority w:val="9"/>
     <w:rPr>
       <w:rFonts w:asciiTheme="majorHAnsi" w:eastAsiaTheme="majorEastAsia" w:hAnsiTheme="majorHAnsi" w:cstheme="majorBidi"/>
@@ -4116,11 +4603,11 @@
       <w:sz w:val="23"/>
     </w:rPr>
   </w:style>
-  <w:style w:type="paragraph" w:styleId="Title">
+  <w:style w:type="paragraph" w:styleId="Titel">
     <w:name w:val="Title"/>
-    <w:basedOn w:val="Normal"/>
-    <w:next w:val="Normal"/>
-    <w:link w:val="TitleChar"/>
+    <w:basedOn w:val="Standard"/>
+    <w:next w:val="Standard"/>
+    <w:link w:val="TitelZchn"/>
     <w:uiPriority w:val="10"/>
     <w:qFormat/>
     <w:pPr>
@@ -4138,10 +4625,10 @@
       <w14:cntxtAlts/>
     </w:rPr>
   </w:style>
-  <w:style w:type="character" w:customStyle="1" w:styleId="TitleChar">
-    <w:name w:val="Title Char"/>
-    <w:basedOn w:val="DefaultParagraphFont"/>
-    <w:link w:val="Title"/>
+  <w:style w:type="character" w:customStyle="1" w:styleId="TitelZchn">
+    <w:name w:val="Titel Zchn"/>
+    <w:basedOn w:val="Absatz-Standardschriftart"/>
+    <w:link w:val="Titel"/>
     <w:uiPriority w:val="10"/>
     <w:rPr>
       <w:rFonts w:asciiTheme="majorHAnsi" w:eastAsiaTheme="majorEastAsia" w:hAnsiTheme="majorHAnsi" w:cstheme="majorBidi"/>
@@ -4154,11 +4641,11 @@
       <w14:cntxtAlts/>
     </w:rPr>
   </w:style>
-  <w:style w:type="paragraph" w:styleId="Subtitle">
+  <w:style w:type="paragraph" w:styleId="Untertitel">
     <w:name w:val="Subtitle"/>
-    <w:basedOn w:val="Normal"/>
-    <w:next w:val="Normal"/>
-    <w:link w:val="SubtitleChar"/>
+    <w:basedOn w:val="Standard"/>
+    <w:next w:val="Standard"/>
+    <w:link w:val="UntertitelZchn"/>
     <w:uiPriority w:val="11"/>
     <w:qFormat/>
     <w:pPr>
@@ -4175,10 +4662,10 @@
       <w:szCs w:val="24"/>
     </w:rPr>
   </w:style>
-  <w:style w:type="character" w:customStyle="1" w:styleId="SubtitleChar">
-    <w:name w:val="Subtitle Char"/>
-    <w:basedOn w:val="DefaultParagraphFont"/>
-    <w:link w:val="Subtitle"/>
+  <w:style w:type="character" w:customStyle="1" w:styleId="UntertitelZchn">
+    <w:name w:val="Untertitel Zchn"/>
+    <w:basedOn w:val="Absatz-Standardschriftart"/>
+    <w:link w:val="Untertitel"/>
     <w:uiPriority w:val="11"/>
     <w:rPr>
       <w:rFonts w:eastAsiaTheme="majorEastAsia" w:cstheme="majorBidi"/>
@@ -4189,10 +4676,10 @@
       <w:szCs w:val="24"/>
     </w:rPr>
   </w:style>
-  <w:style w:type="paragraph" w:styleId="Header">
+  <w:style w:type="paragraph" w:styleId="Kopfzeile">
     <w:name w:val="header"/>
-    <w:basedOn w:val="Normal"/>
-    <w:link w:val="HeaderChar"/>
+    <w:basedOn w:val="Standard"/>
+    <w:link w:val="KopfzeileZchn"/>
     <w:uiPriority w:val="99"/>
     <w:unhideWhenUsed/>
     <w:pPr>
@@ -4202,34 +4689,34 @@
       </w:tabs>
     </w:pPr>
   </w:style>
-  <w:style w:type="character" w:customStyle="1" w:styleId="HeaderChar">
-    <w:name w:val="Header Char"/>
-    <w:basedOn w:val="DefaultParagraphFont"/>
-    <w:link w:val="Header"/>
+  <w:style w:type="character" w:customStyle="1" w:styleId="KopfzeileZchn">
+    <w:name w:val="Kopfzeile Zchn"/>
+    <w:basedOn w:val="Absatz-Standardschriftart"/>
+    <w:link w:val="Kopfzeile"/>
     <w:uiPriority w:val="99"/>
     <w:rPr>
       <w:rFonts w:eastAsiaTheme="minorEastAsia"/>
     </w:rPr>
   </w:style>
-  <w:style w:type="paragraph" w:styleId="NoSpacing">
+  <w:style w:type="paragraph" w:styleId="KeinLeerraum">
     <w:name w:val="No Spacing"/>
-    <w:link w:val="NoSpacingChar"/>
+    <w:link w:val="KeinLeerraumZchn"/>
     <w:uiPriority w:val="1"/>
     <w:qFormat/>
     <w:pPr>
       <w:spacing w:after="0" w:line="240" w:lineRule="auto"/>
     </w:pPr>
   </w:style>
-  <w:style w:type="character" w:customStyle="1" w:styleId="NoSpacingChar">
-    <w:name w:val="No Spacing Char"/>
-    <w:basedOn w:val="DefaultParagraphFont"/>
-    <w:link w:val="NoSpacing"/>
+  <w:style w:type="character" w:customStyle="1" w:styleId="KeinLeerraumZchn">
+    <w:name w:val="Kein Leerraum Zchn"/>
+    <w:basedOn w:val="Absatz-Standardschriftart"/>
+    <w:link w:val="KeinLeerraum"/>
     <w:uiPriority w:val="1"/>
   </w:style>
-  <w:style w:type="paragraph" w:styleId="BalloonText">
+  <w:style w:type="paragraph" w:styleId="Sprechblasentext">
     <w:name w:val="Balloon Text"/>
-    <w:basedOn w:val="Normal"/>
-    <w:link w:val="BalloonTextChar"/>
+    <w:basedOn w:val="Standard"/>
+    <w:link w:val="SprechblasentextZchn"/>
     <w:uiPriority w:val="99"/>
     <w:semiHidden/>
     <w:unhideWhenUsed/>
@@ -4242,10 +4729,10 @@
       <w:szCs w:val="16"/>
     </w:rPr>
   </w:style>
-  <w:style w:type="character" w:customStyle="1" w:styleId="BalloonTextChar">
-    <w:name w:val="Balloon Text Char"/>
-    <w:basedOn w:val="DefaultParagraphFont"/>
-    <w:link w:val="BalloonText"/>
+  <w:style w:type="character" w:customStyle="1" w:styleId="SprechblasentextZchn">
+    <w:name w:val="Sprechblasentext Zchn"/>
+    <w:basedOn w:val="Absatz-Standardschriftart"/>
+    <w:link w:val="Sprechblasentext"/>
     <w:uiPriority w:val="99"/>
     <w:semiHidden/>
     <w:rPr>
@@ -4254,10 +4741,10 @@
       <w:szCs w:val="16"/>
     </w:rPr>
   </w:style>
-  <w:style w:type="character" w:customStyle="1" w:styleId="Heading4Char">
-    <w:name w:val="Heading 4 Char"/>
-    <w:basedOn w:val="DefaultParagraphFont"/>
-    <w:link w:val="Heading4"/>
+  <w:style w:type="character" w:customStyle="1" w:styleId="berschrift4Zchn">
+    <w:name w:val="Überschrift 4 Zchn"/>
+    <w:basedOn w:val="Absatz-Standardschriftart"/>
+    <w:link w:val="berschrift4"/>
     <w:uiPriority w:val="9"/>
     <w:semiHidden/>
     <w:rPr>
@@ -4269,10 +4756,10 @@
       <w:sz w:val="23"/>
     </w:rPr>
   </w:style>
-  <w:style w:type="character" w:customStyle="1" w:styleId="Heading5Char">
-    <w:name w:val="Heading 5 Char"/>
-    <w:basedOn w:val="DefaultParagraphFont"/>
-    <w:link w:val="Heading5"/>
+  <w:style w:type="character" w:customStyle="1" w:styleId="berschrift5Zchn">
+    <w:name w:val="Überschrift 5 Zchn"/>
+    <w:basedOn w:val="Absatz-Standardschriftart"/>
+    <w:link w:val="berschrift5"/>
     <w:uiPriority w:val="9"/>
     <w:semiHidden/>
     <w:rPr>
@@ -4280,10 +4767,10 @@
       <w:color w:val="000000"/>
     </w:rPr>
   </w:style>
-  <w:style w:type="character" w:customStyle="1" w:styleId="Heading6Char">
-    <w:name w:val="Heading 6 Char"/>
-    <w:basedOn w:val="DefaultParagraphFont"/>
-    <w:link w:val="Heading6"/>
+  <w:style w:type="character" w:customStyle="1" w:styleId="berschrift6Zchn">
+    <w:name w:val="Überschrift 6 Zchn"/>
+    <w:basedOn w:val="Absatz-Standardschriftart"/>
+    <w:link w:val="berschrift6"/>
     <w:uiPriority w:val="9"/>
     <w:semiHidden/>
     <w:rPr>
@@ -4294,10 +4781,10 @@
       <w:sz w:val="21"/>
     </w:rPr>
   </w:style>
-  <w:style w:type="character" w:customStyle="1" w:styleId="Heading7Char">
-    <w:name w:val="Heading 7 Char"/>
-    <w:basedOn w:val="DefaultParagraphFont"/>
-    <w:link w:val="Heading7"/>
+  <w:style w:type="character" w:customStyle="1" w:styleId="berschrift7Zchn">
+    <w:name w:val="Überschrift 7 Zchn"/>
+    <w:basedOn w:val="Absatz-Standardschriftart"/>
+    <w:link w:val="berschrift7"/>
     <w:uiPriority w:val="9"/>
     <w:semiHidden/>
     <w:rPr>
@@ -4308,10 +4795,10 @@
       <w:sz w:val="21"/>
     </w:rPr>
   </w:style>
-  <w:style w:type="character" w:customStyle="1" w:styleId="Heading8Char">
-    <w:name w:val="Heading 8 Char"/>
-    <w:basedOn w:val="DefaultParagraphFont"/>
-    <w:link w:val="Heading8"/>
+  <w:style w:type="character" w:customStyle="1" w:styleId="berschrift8Zchn">
+    <w:name w:val="Überschrift 8 Zchn"/>
+    <w:basedOn w:val="Absatz-Standardschriftart"/>
+    <w:link w:val="berschrift8"/>
     <w:uiPriority w:val="9"/>
     <w:semiHidden/>
     <w:rPr>
@@ -4321,10 +4808,10 @@
       <w:szCs w:val="20"/>
     </w:rPr>
   </w:style>
-  <w:style w:type="character" w:customStyle="1" w:styleId="Heading9Char">
-    <w:name w:val="Heading 9 Char"/>
-    <w:basedOn w:val="DefaultParagraphFont"/>
-    <w:link w:val="Heading9"/>
+  <w:style w:type="character" w:customStyle="1" w:styleId="berschrift9Zchn">
+    <w:name w:val="Überschrift 9 Zchn"/>
+    <w:basedOn w:val="Absatz-Standardschriftart"/>
+    <w:link w:val="berschrift9"/>
     <w:uiPriority w:val="9"/>
     <w:semiHidden/>
     <w:rPr>
@@ -4336,12 +4823,11 @@
       <w:szCs w:val="20"/>
     </w:rPr>
   </w:style>
-  <w:style w:type="paragraph" w:styleId="Caption">
+  <w:style w:type="paragraph" w:styleId="Beschriftung">
     <w:name w:val="caption"/>
-    <w:basedOn w:val="Normal"/>
-    <w:next w:val="Normal"/>
+    <w:basedOn w:val="Standard"/>
+    <w:next w:val="Standard"/>
     <w:uiPriority w:val="35"/>
-    <w:semiHidden/>
     <w:unhideWhenUsed/>
     <w:qFormat/>
     <w:pPr>
@@ -4355,9 +4841,9 @@
       <w:szCs w:val="18"/>
     </w:rPr>
   </w:style>
-  <w:style w:type="character" w:styleId="Strong">
+  <w:style w:type="character" w:styleId="Fett">
     <w:name w:val="Strong"/>
-    <w:basedOn w:val="DefaultParagraphFont"/>
+    <w:basedOn w:val="Absatz-Standardschriftart"/>
     <w:uiPriority w:val="22"/>
     <w:qFormat/>
     <w:rPr>
@@ -4365,9 +4851,9 @@
       <w:bCs/>
     </w:rPr>
   </w:style>
-  <w:style w:type="character" w:styleId="Emphasis">
+  <w:style w:type="character" w:styleId="Hervorhebung">
     <w:name w:val="Emphasis"/>
-    <w:basedOn w:val="DefaultParagraphFont"/>
+    <w:basedOn w:val="Absatz-Standardschriftart"/>
     <w:uiPriority w:val="20"/>
     <w:qFormat/>
     <w:rPr>
@@ -4376,9 +4862,9 @@
       <w:color w:val="auto"/>
     </w:rPr>
   </w:style>
-  <w:style w:type="paragraph" w:styleId="ListParagraph">
+  <w:style w:type="paragraph" w:styleId="Listenabsatz">
     <w:name w:val="List Paragraph"/>
-    <w:basedOn w:val="Normal"/>
+    <w:basedOn w:val="Standard"/>
     <w:uiPriority w:val="34"/>
     <w:qFormat/>
     <w:pPr>
@@ -4391,11 +4877,11 @@
       <w:sz w:val="21"/>
     </w:rPr>
   </w:style>
-  <w:style w:type="paragraph" w:styleId="Quote">
+  <w:style w:type="paragraph" w:styleId="Zitat">
     <w:name w:val="Quote"/>
-    <w:basedOn w:val="Normal"/>
-    <w:next w:val="Normal"/>
-    <w:link w:val="QuoteChar"/>
+    <w:basedOn w:val="Standard"/>
+    <w:next w:val="Standard"/>
+    <w:link w:val="ZitatZchn"/>
     <w:uiPriority w:val="29"/>
     <w:qFormat/>
     <w:pPr>
@@ -4411,10 +4897,10 @@
       <w:sz w:val="24"/>
     </w:rPr>
   </w:style>
-  <w:style w:type="character" w:customStyle="1" w:styleId="QuoteChar">
-    <w:name w:val="Quote Char"/>
-    <w:basedOn w:val="DefaultParagraphFont"/>
-    <w:link w:val="Quote"/>
+  <w:style w:type="character" w:customStyle="1" w:styleId="ZitatZchn">
+    <w:name w:val="Zitat Zchn"/>
+    <w:basedOn w:val="Absatz-Standardschriftart"/>
+    <w:link w:val="Zitat"/>
     <w:uiPriority w:val="29"/>
     <w:rPr>
       <w:rFonts w:asciiTheme="majorHAnsi" w:hAnsiTheme="majorHAnsi"/>
@@ -4424,11 +4910,11 @@
       <w:sz w:val="24"/>
     </w:rPr>
   </w:style>
-  <w:style w:type="paragraph" w:styleId="IntenseQuote">
+  <w:style w:type="paragraph" w:styleId="IntensivesZitat">
     <w:name w:val="Intense Quote"/>
-    <w:basedOn w:val="Normal"/>
-    <w:next w:val="Normal"/>
-    <w:link w:val="IntenseQuoteChar"/>
+    <w:basedOn w:val="Standard"/>
+    <w:next w:val="Standard"/>
+    <w:link w:val="IntensivesZitatZchn"/>
     <w:uiPriority w:val="30"/>
     <w:qFormat/>
     <w:pPr>
@@ -4454,10 +4940,10 @@
       <w14:cntxtAlts/>
     </w:rPr>
   </w:style>
-  <w:style w:type="character" w:customStyle="1" w:styleId="IntenseQuoteChar">
-    <w:name w:val="Intense Quote Char"/>
-    <w:basedOn w:val="DefaultParagraphFont"/>
-    <w:link w:val="IntenseQuote"/>
+  <w:style w:type="character" w:customStyle="1" w:styleId="IntensivesZitatZchn">
+    <w:name w:val="Intensives Zitat Zchn"/>
+    <w:basedOn w:val="Absatz-Standardschriftart"/>
+    <w:link w:val="IntensivesZitat"/>
     <w:uiPriority w:val="30"/>
     <w:rPr>
       <w:rFonts w:asciiTheme="majorHAnsi" w:eastAsiaTheme="majorEastAsia" w:hAnsiTheme="majorHAnsi"/>
@@ -4471,9 +4957,9 @@
       <w14:cntxtAlts/>
     </w:rPr>
   </w:style>
-  <w:style w:type="character" w:styleId="SubtleEmphasis">
+  <w:style w:type="character" w:styleId="SchwacheHervorhebung">
     <w:name w:val="Subtle Emphasis"/>
-    <w:basedOn w:val="DefaultParagraphFont"/>
+    <w:basedOn w:val="Absatz-Standardschriftart"/>
     <w:uiPriority w:val="19"/>
     <w:qFormat/>
     <w:rPr>
@@ -4482,9 +4968,9 @@
       <w:color w:val="auto"/>
     </w:rPr>
   </w:style>
-  <w:style w:type="character" w:styleId="IntenseEmphasis">
+  <w:style w:type="character" w:styleId="IntensiveHervorhebung">
     <w:name w:val="Intense Emphasis"/>
-    <w:basedOn w:val="DefaultParagraphFont"/>
+    <w:basedOn w:val="Absatz-Standardschriftart"/>
     <w:uiPriority w:val="21"/>
     <w:qFormat/>
     <w:rPr>
@@ -4497,9 +4983,9 @@
       <w:color w:val="auto"/>
     </w:rPr>
   </w:style>
-  <w:style w:type="character" w:styleId="SubtleReference">
+  <w:style w:type="character" w:styleId="SchwacherVerweis">
     <w:name w:val="Subtle Reference"/>
-    <w:basedOn w:val="DefaultParagraphFont"/>
+    <w:basedOn w:val="Absatz-Standardschriftart"/>
     <w:uiPriority w:val="31"/>
     <w:qFormat/>
     <w:rPr>
@@ -4508,9 +4994,9 @@
       <w:u w:val="single"/>
     </w:rPr>
   </w:style>
-  <w:style w:type="character" w:styleId="IntenseReference">
+  <w:style w:type="character" w:styleId="IntensiverVerweis">
     <w:name w:val="Intense Reference"/>
-    <w:basedOn w:val="DefaultParagraphFont"/>
+    <w:basedOn w:val="Absatz-Standardschriftart"/>
     <w:uiPriority w:val="32"/>
     <w:qFormat/>
     <w:rPr>
@@ -4523,9 +5009,9 @@
       <w:u w:val="single"/>
     </w:rPr>
   </w:style>
-  <w:style w:type="character" w:styleId="BookTitle">
+  <w:style w:type="character" w:styleId="Buchtitel">
     <w:name w:val="Book Title"/>
-    <w:basedOn w:val="DefaultParagraphFont"/>
+    <w:basedOn w:val="Absatz-Standardschriftart"/>
     <w:uiPriority w:val="33"/>
     <w:qFormat/>
     <w:rPr>
@@ -4536,10 +5022,10 @@
       <w:spacing w:val="10"/>
     </w:rPr>
   </w:style>
-  <w:style w:type="paragraph" w:styleId="TOCHeading">
+  <w:style w:type="paragraph" w:styleId="Inhaltsverzeichnisberschrift">
     <w:name w:val="TOC Heading"/>
-    <w:basedOn w:val="Heading1"/>
-    <w:next w:val="Normal"/>
+    <w:basedOn w:val="berschrift1"/>
+    <w:next w:val="Standard"/>
     <w:uiPriority w:val="39"/>
     <w:unhideWhenUsed/>
     <w:qFormat/>
@@ -4554,19 +5040,19 @@
       <w:szCs w:val="28"/>
     </w:rPr>
   </w:style>
-  <w:style w:type="character" w:styleId="PlaceholderText">
+  <w:style w:type="character" w:styleId="Platzhaltertext">
     <w:name w:val="Placeholder Text"/>
-    <w:basedOn w:val="DefaultParagraphFont"/>
+    <w:basedOn w:val="Absatz-Standardschriftart"/>
     <w:uiPriority w:val="99"/>
     <w:semiHidden/>
     <w:rPr>
       <w:color w:val="808080"/>
     </w:rPr>
   </w:style>
-  <w:style w:type="paragraph" w:styleId="Footer">
+  <w:style w:type="paragraph" w:styleId="Fuzeile">
     <w:name w:val="footer"/>
-    <w:basedOn w:val="Normal"/>
-    <w:link w:val="FooterChar"/>
+    <w:basedOn w:val="Standard"/>
+    <w:link w:val="FuzeileZchn"/>
     <w:uiPriority w:val="99"/>
     <w:unhideWhenUsed/>
     <w:pPr>
@@ -4577,15 +5063,15 @@
       <w:spacing w:after="0" w:line="240" w:lineRule="auto"/>
     </w:pPr>
   </w:style>
-  <w:style w:type="character" w:customStyle="1" w:styleId="FooterChar">
-    <w:name w:val="Footer Char"/>
-    <w:basedOn w:val="DefaultParagraphFont"/>
-    <w:link w:val="Footer"/>
+  <w:style w:type="character" w:customStyle="1" w:styleId="FuzeileZchn">
+    <w:name w:val="Fußzeile Zchn"/>
+    <w:basedOn w:val="Absatz-Standardschriftart"/>
+    <w:link w:val="Fuzeile"/>
     <w:uiPriority w:val="99"/>
   </w:style>
   <w:style w:type="character" w:styleId="Hyperlink">
     <w:name w:val="Hyperlink"/>
-    <w:basedOn w:val="DefaultParagraphFont"/>
+    <w:basedOn w:val="Absatz-Standardschriftart"/>
     <w:uiPriority w:val="99"/>
     <w:unhideWhenUsed/>
     <w:rsid w:val="00281678"/>
@@ -4594,10 +5080,10 @@
       <w:u w:val="single"/>
     </w:rPr>
   </w:style>
-  <w:style w:type="paragraph" w:styleId="TOC1">
+  <w:style w:type="paragraph" w:styleId="Verzeichnis1">
     <w:name w:val="toc 1"/>
-    <w:basedOn w:val="Normal"/>
-    <w:next w:val="Normal"/>
+    <w:basedOn w:val="Standard"/>
+    <w:next w:val="Standard"/>
     <w:autoRedefine/>
     <w:uiPriority w:val="39"/>
     <w:unhideWhenUsed/>
@@ -4606,10 +5092,10 @@
       <w:spacing w:after="100"/>
     </w:pPr>
   </w:style>
-  <w:style w:type="paragraph" w:styleId="TOC2">
+  <w:style w:type="paragraph" w:styleId="Verzeichnis2">
     <w:name w:val="toc 2"/>
-    <w:basedOn w:val="Normal"/>
-    <w:next w:val="Normal"/>
+    <w:basedOn w:val="Standard"/>
+    <w:next w:val="Standard"/>
     <w:autoRedefine/>
     <w:uiPriority w:val="39"/>
     <w:unhideWhenUsed/>
@@ -4619,9 +5105,9 @@
       <w:ind w:left="220"/>
     </w:pPr>
   </w:style>
-  <w:style w:type="table" w:styleId="TableGrid">
+  <w:style w:type="table" w:styleId="Tabellenraster">
     <w:name w:val="Table Grid"/>
-    <w:basedOn w:val="TableNormal"/>
+    <w:basedOn w:val="NormaleTabelle"/>
     <w:uiPriority w:val="39"/>
     <w:rsid w:val="00055AE1"/>
     <w:pPr>
@@ -4642,11 +5128,22 @@
       </w:tblBorders>
     </w:tblPr>
   </w:style>
+  <w:style w:type="paragraph" w:styleId="Abbildungsverzeichnis">
+    <w:name w:val="table of figures"/>
+    <w:basedOn w:val="Standard"/>
+    <w:next w:val="Standard"/>
+    <w:uiPriority w:val="99"/>
+    <w:unhideWhenUsed/>
+    <w:rsid w:val="00EF33E0"/>
+    <w:pPr>
+      <w:spacing w:after="0"/>
+    </w:pPr>
+  </w:style>
 </w:styles>
 </file>
 
 <file path=word/glossary/document.xml><?xml version="1.0" encoding="utf-8"?>
-<w:glossaryDocument xmlns:wpc="http://schemas.microsoft.com/office/word/2010/wordprocessingCanvas" xmlns:cx="http://schemas.microsoft.com/office/drawing/2014/chartex" xmlns:cx1="http://schemas.microsoft.com/office/drawing/2015/9/8/chartex" xmlns:cx2="http://schemas.microsoft.com/office/drawing/2015/10/21/chartex" xmlns:cx3="http://schemas.microsoft.com/office/drawing/2016/5/9/chartex" xmlns:cx4="http://schemas.microsoft.com/office/drawing/2016/5/10/chartex" xmlns:cx5="http://schemas.microsoft.com/office/drawing/2016/5/11/chartex" xmlns:cx6="http://schemas.microsoft.com/office/drawing/2016/5/12/chartex" xmlns:cx7="http://schemas.microsoft.com/office/drawing/2016/5/13/chartex" xmlns:cx8="http://schemas.microsoft.com/office/drawing/2016/5/14/chartex" xmlns:mc="http://schemas.openxmlformats.org/markup-compatibility/2006" xmlns:aink="http://schemas.microsoft.com/office/drawing/2016/ink" xmlns:am3d="http://schemas.microsoft.com/office/drawing/2017/model3d" xmlns:o="urn:schemas-microsoft-com:office:office" xmlns:r="http://schemas.openxmlformats.org/officeDocument/2006/relationships" xmlns:m="http://schemas.openxmlformats.org/officeDocument/2006/math" xmlns:v="urn:schemas-microsoft-com:vml" xmlns:wp14="http://schemas.microsoft.com/office/word/2010/wordprocessingDrawing" xmlns:wp="http://schemas.openxmlformats.org/drawingml/2006/wordprocessingDrawing" xmlns:w10="urn:schemas-microsoft-com:office:word" xmlns:w="http://schemas.openxmlformats.org/wordprocessingml/2006/main" xmlns:w14="http://schemas.microsoft.com/office/word/2010/wordml" xmlns:w15="http://schemas.microsoft.com/office/word/2012/wordml" xmlns:w16cid="http://schemas.microsoft.com/office/word/2016/wordml/cid" xmlns:w16se="http://schemas.microsoft.com/office/word/2015/wordml/symex" xmlns:wpg="http://schemas.microsoft.com/office/word/2010/wordprocessingGroup" xmlns:wpi="http://schemas.microsoft.com/office/word/2010/wordprocessingInk" xmlns:wne="http://schemas.microsoft.com/office/word/2006/wordml" xmlns:wps="http://schemas.microsoft.com/office/word/2010/wordprocessingShape" mc:Ignorable="w14 w15 w16se w16cid wp14">
+<w:glossaryDocument xmlns:wpc="http://schemas.microsoft.com/office/word/2010/wordprocessingCanvas" xmlns:cx="http://schemas.microsoft.com/office/drawing/2014/chartex" xmlns:cx1="http://schemas.microsoft.com/office/drawing/2015/9/8/chartex" xmlns:mc="http://schemas.openxmlformats.org/markup-compatibility/2006" xmlns:o="urn:schemas-microsoft-com:office:office" xmlns:r="http://schemas.openxmlformats.org/officeDocument/2006/relationships" xmlns:m="http://schemas.openxmlformats.org/officeDocument/2006/math" xmlns:v="urn:schemas-microsoft-com:vml" xmlns:wp14="http://schemas.microsoft.com/office/word/2010/wordprocessingDrawing" xmlns:wp="http://schemas.openxmlformats.org/drawingml/2006/wordprocessingDrawing" xmlns:w10="urn:schemas-microsoft-com:office:word" xmlns:w="http://schemas.openxmlformats.org/wordprocessingml/2006/main" xmlns:w14="http://schemas.microsoft.com/office/word/2010/wordml" xmlns:w15="http://schemas.microsoft.com/office/word/2012/wordml" xmlns:w16se="http://schemas.microsoft.com/office/word/2015/wordml/symex" xmlns:wpg="http://schemas.microsoft.com/office/word/2010/wordprocessingGroup" xmlns:wpi="http://schemas.microsoft.com/office/word/2010/wordprocessingInk" xmlns:wne="http://schemas.microsoft.com/office/word/2006/wordml" xmlns:wps="http://schemas.microsoft.com/office/word/2010/wordprocessingShape" mc:Ignorable="w14 w15 w16se wp14">
   <w:docParts>
     <w:docPart>
       <w:docPartPr>
@@ -4680,50 +5177,18 @@
         </w:p>
       </w:docPartBody>
     </w:docPart>
-    <w:docPart>
-      <w:docPartPr>
-        <w:name w:val="0B0A1A7DCB1543E498AF239AFF4D0FCE"/>
-        <w:category>
-          <w:name w:val="Allgemein"/>
-          <w:gallery w:val="placeholder"/>
-        </w:category>
-        <w:types>
-          <w:type w:val="bbPlcHdr"/>
-        </w:types>
-        <w:behaviors>
-          <w:behavior w:val="content"/>
-        </w:behaviors>
-        <w:guid w:val="{73B99443-E6D3-4C61-B8EF-0847EB90F964}"/>
-      </w:docPartPr>
-      <w:docPartBody>
-        <w:p>
-          <w:pPr>
-            <w:pStyle w:val="0B0A1A7DCB1543E498AF239AFF4D0FCE"/>
-          </w:pPr>
-          <w:r>
-            <w:rPr>
-              <w:rFonts w:asciiTheme="majorHAnsi" w:eastAsiaTheme="majorEastAsia" w:hAnsiTheme="majorHAnsi" w:cstheme="majorBidi"/>
-              <w:sz w:val="44"/>
-              <w:szCs w:val="44"/>
-              <w:lang w:val="de-DE"/>
-            </w:rPr>
-            <w:t>[Geben Sie den Untertitel des Dokuments ein]</w:t>
-          </w:r>
-        </w:p>
-      </w:docPartBody>
-    </w:docPart>
   </w:docParts>
 </w:glossaryDocument>
 </file>
 
 <file path=word/glossary/fontTable.xml><?xml version="1.0" encoding="utf-8"?>
-<w:fonts xmlns:mc="http://schemas.openxmlformats.org/markup-compatibility/2006" xmlns:r="http://schemas.openxmlformats.org/officeDocument/2006/relationships" xmlns:w="http://schemas.openxmlformats.org/wordprocessingml/2006/main" xmlns:w14="http://schemas.microsoft.com/office/word/2010/wordml" xmlns:w15="http://schemas.microsoft.com/office/word/2012/wordml" xmlns:w16cid="http://schemas.microsoft.com/office/word/2016/wordml/cid" xmlns:w16se="http://schemas.microsoft.com/office/word/2015/wordml/symex" mc:Ignorable="w14 w15 w16se w16cid">
+<w:fonts xmlns:mc="http://schemas.openxmlformats.org/markup-compatibility/2006" xmlns:r="http://schemas.openxmlformats.org/officeDocument/2006/relationships" xmlns:w="http://schemas.openxmlformats.org/wordprocessingml/2006/main" xmlns:w14="http://schemas.microsoft.com/office/word/2010/wordml" xmlns:w15="http://schemas.microsoft.com/office/word/2012/wordml" xmlns:w16se="http://schemas.microsoft.com/office/word/2015/wordml/symex" mc:Ignorable="w14 w15 w16se">
   <w:font w:name="Times New Roman">
     <w:panose1 w:val="02020603050405020304"/>
     <w:charset w:val="00"/>
     <w:family w:val="roman"/>
     <w:pitch w:val="variable"/>
-    <w:sig w:usb0="E0002AEF" w:usb1="C0007841" w:usb2="00000009" w:usb3="00000000" w:csb0="000001FF" w:csb1="00000000"/>
+    <w:sig w:usb0="E0002EFF" w:usb1="C000785B" w:usb2="00000009" w:usb3="00000000" w:csb0="000001FF" w:csb1="00000000"/>
   </w:font>
   <w:font w:name="Palatino Linotype">
     <w:panose1 w:val="02040502050505030304"/>
@@ -4734,7 +5199,7 @@
   </w:font>
   <w:font w:name="HGSMinchoE">
     <w:altName w:val="HGS明朝E"/>
-    <w:panose1 w:val="02020900000000000000"/>
+    <w:panose1 w:val="00000000000000000000"/>
     <w:charset w:val="80"/>
     <w:family w:val="roman"/>
     <w:notTrueType/>
@@ -4749,7 +5214,7 @@
   </w:font>
   <w:font w:name="HGGothicM">
     <w:altName w:val="HGｺﾞｼｯｸM"/>
-    <w:panose1 w:val="020B0604020202020204"/>
+    <w:panose1 w:val="00000000000000000000"/>
     <w:charset w:val="80"/>
     <w:family w:val="roman"/>
     <w:notTrueType/>
@@ -4765,7 +5230,7 @@
   <w:font w:name="Symbol">
     <w:panose1 w:val="05050102010706020507"/>
     <w:charset w:val="02"/>
-    <w:family w:val="decorative"/>
+    <w:family w:val="roman"/>
     <w:pitch w:val="variable"/>
     <w:sig w:usb0="00000000" w:usb1="10000000" w:usb2="00000000" w:usb3="00000000" w:csb0="80000000" w:csb1="00000000"/>
   </w:font>
@@ -4779,7 +5244,7 @@
   <w:font w:name="Wingdings">
     <w:panose1 w:val="05000000000000000000"/>
     <w:charset w:val="02"/>
-    <w:family w:val="decorative"/>
+    <w:family w:val="auto"/>
     <w:pitch w:val="variable"/>
     <w:sig w:usb0="00000000" w:usb1="10000000" w:usb2="00000000" w:usb3="00000000" w:csb0="80000000" w:csb1="00000000"/>
   </w:font>
@@ -4788,7 +5253,7 @@
     <w:charset w:val="00"/>
     <w:family w:val="swiss"/>
     <w:pitch w:val="variable"/>
-    <w:sig w:usb0="E0002AFF" w:usb1="C000ACFF" w:usb2="00000009" w:usb3="00000000" w:csb0="000001FF" w:csb1="00000000"/>
+    <w:sig w:usb0="E0002AFF" w:usb1="C000247B" w:usb2="00000009" w:usb3="00000000" w:csb0="000001FF" w:csb1="00000000"/>
   </w:font>
   <w:font w:name="Calibri Light">
     <w:panose1 w:val="020F0302020204030204"/>
@@ -4801,7 +5266,7 @@
 </file>
 
 <file path=word/glossary/settings.xml><?xml version="1.0" encoding="utf-8"?>
-<w:settings xmlns:mc="http://schemas.openxmlformats.org/markup-compatibility/2006" xmlns:o="urn:schemas-microsoft-com:office:office" xmlns:r="http://schemas.openxmlformats.org/officeDocument/2006/relationships" xmlns:m="http://schemas.openxmlformats.org/officeDocument/2006/math" xmlns:v="urn:schemas-microsoft-com:vml" xmlns:w10="urn:schemas-microsoft-com:office:word" xmlns:w="http://schemas.openxmlformats.org/wordprocessingml/2006/main" xmlns:w14="http://schemas.microsoft.com/office/word/2010/wordml" xmlns:w15="http://schemas.microsoft.com/office/word/2012/wordml" xmlns:w16cid="http://schemas.microsoft.com/office/word/2016/wordml/cid" xmlns:w16se="http://schemas.microsoft.com/office/word/2015/wordml/symex" xmlns:sl="http://schemas.openxmlformats.org/schemaLibrary/2006/main" mc:Ignorable="w14 w15 w16se w16cid">
+<w:settings xmlns:mc="http://schemas.openxmlformats.org/markup-compatibility/2006" xmlns:o="urn:schemas-microsoft-com:office:office" xmlns:r="http://schemas.openxmlformats.org/officeDocument/2006/relationships" xmlns:m="http://schemas.openxmlformats.org/officeDocument/2006/math" xmlns:v="urn:schemas-microsoft-com:vml" xmlns:w10="urn:schemas-microsoft-com:office:word" xmlns:w="http://schemas.openxmlformats.org/wordprocessingml/2006/main" xmlns:w14="http://schemas.microsoft.com/office/word/2010/wordml" xmlns:w15="http://schemas.microsoft.com/office/word/2012/wordml" xmlns:w16se="http://schemas.microsoft.com/office/word/2015/wordml/symex" xmlns:sl="http://schemas.openxmlformats.org/schemaLibrary/2006/main" mc:Ignorable="w14 w15 w16se">
   <w:view w:val="normal"/>
   <w:defaultTabStop w:val="708"/>
   <w:hyphenationZone w:val="425"/>
@@ -4813,12 +5278,12 @@
     <w:compatSetting w:name="enableOpenTypeFeatures" w:uri="http://schemas.microsoft.com/office/word" w:val="1"/>
     <w:compatSetting w:name="doNotFlipMirrorIndents" w:uri="http://schemas.microsoft.com/office/word" w:val="1"/>
     <w:compatSetting w:name="differentiateMultirowTableHeaders" w:uri="http://schemas.microsoft.com/office/word" w:val="1"/>
-    <w:compatSetting w:name="useWord2013TrackBottomHyphenation" w:uri="http://schemas.microsoft.com/office/word" w:val="1"/>
   </w:compat>
   <w:rsids>
     <w:rsidRoot w:val="00B12E7A"/>
     <w:rsid w:val="004D7FB8"/>
     <w:rsid w:val="007E4865"/>
+    <w:rsid w:val="00897924"/>
     <w:rsid w:val="00B12E7A"/>
     <w:rsid w:val="00B62941"/>
     <w:rsid w:val="00D54FC3"/>
@@ -4840,13 +5305,13 @@
   <w:themeFontLang w:val="de-CH"/>
   <w:clrSchemeMapping w:bg1="light1" w:t1="dark1" w:bg2="light2" w:t2="dark2" w:accent1="accent1" w:accent2="accent2" w:accent3="accent3" w:accent4="accent4" w:accent5="accent5" w:accent6="accent6" w:hyperlink="hyperlink" w:followedHyperlink="followedHyperlink"/>
   <w:decimalSymbol w:val="."/>
-  <w:listSeparator w:val=","/>
+  <w:listSeparator w:val=";"/>
   <w15:chartTrackingRefBased/>
 </w:settings>
 </file>
 
 <file path=word/glossary/styles.xml><?xml version="1.0" encoding="utf-8"?>
-<w:styles xmlns:mc="http://schemas.openxmlformats.org/markup-compatibility/2006" xmlns:r="http://schemas.openxmlformats.org/officeDocument/2006/relationships" xmlns:w="http://schemas.openxmlformats.org/wordprocessingml/2006/main" xmlns:w14="http://schemas.microsoft.com/office/word/2010/wordml" xmlns:w15="http://schemas.microsoft.com/office/word/2012/wordml" xmlns:w16cid="http://schemas.microsoft.com/office/word/2016/wordml/cid" xmlns:w16se="http://schemas.microsoft.com/office/word/2015/wordml/symex" mc:Ignorable="w14 w15 w16se w16cid">
+<w:styles xmlns:mc="http://schemas.openxmlformats.org/markup-compatibility/2006" xmlns:r="http://schemas.openxmlformats.org/officeDocument/2006/relationships" xmlns:w="http://schemas.openxmlformats.org/wordprocessingml/2006/main" xmlns:w14="http://schemas.microsoft.com/office/word/2010/wordml" xmlns:w15="http://schemas.microsoft.com/office/word/2012/wordml" xmlns:w16se="http://schemas.microsoft.com/office/word/2015/wordml/symex" mc:Ignorable="w14 w15 w16se">
   <w:docDefaults>
     <w:rPrDefault>
       <w:rPr>
@@ -4862,7 +5327,7 @@
       </w:pPr>
     </w:pPrDefault>
   </w:docDefaults>
-  <w:latentStyles w:defLockedState="0" w:defUIPriority="99" w:defSemiHidden="0" w:defUnhideWhenUsed="0" w:defQFormat="0" w:count="375">
+  <w:latentStyles w:defLockedState="0" w:defUIPriority="99" w:defSemiHidden="0" w:defUnhideWhenUsed="0" w:defQFormat="0" w:count="371">
     <w:lsdException w:name="Normal" w:uiPriority="0" w:qFormat="1"/>
     <w:lsdException w:name="heading 1" w:uiPriority="9" w:qFormat="1"/>
     <w:lsdException w:name="heading 2" w:semiHidden="1" w:uiPriority="9" w:unhideWhenUsed="1" w:qFormat="1"/>
@@ -5234,20 +5699,16 @@
     <w:lsdException w:name="List Table 5 Dark Accent 6" w:uiPriority="50"/>
     <w:lsdException w:name="List Table 6 Colorful Accent 6" w:uiPriority="51"/>
     <w:lsdException w:name="List Table 7 Colorful Accent 6" w:uiPriority="52"/>
-    <w:lsdException w:name="Mention" w:semiHidden="1" w:unhideWhenUsed="1"/>
-    <w:lsdException w:name="Smart Hyperlink" w:semiHidden="1" w:unhideWhenUsed="1"/>
-    <w:lsdException w:name="Hashtag" w:semiHidden="1" w:unhideWhenUsed="1"/>
-    <w:lsdException w:name="Unresolved Mention" w:semiHidden="1" w:unhideWhenUsed="1"/>
   </w:latentStyles>
-  <w:style w:type="paragraph" w:default="1" w:styleId="Normal">
+  <w:style w:type="paragraph" w:default="1" w:styleId="Standard">
     <w:name w:val="Normal"/>
     <w:qFormat/>
   </w:style>
-  <w:style w:type="paragraph" w:styleId="Heading1">
+  <w:style w:type="paragraph" w:styleId="berschrift1">
     <w:name w:val="heading 1"/>
-    <w:basedOn w:val="Normal"/>
-    <w:next w:val="Normal"/>
-    <w:link w:val="Heading1Char"/>
+    <w:basedOn w:val="Standard"/>
+    <w:next w:val="Standard"/>
+    <w:link w:val="berschrift1Zchn"/>
     <w:uiPriority w:val="9"/>
     <w:qFormat/>
     <w:pPr>
@@ -5260,16 +5721,16 @@
       <w:rFonts w:asciiTheme="majorHAnsi" w:eastAsiaTheme="majorEastAsia" w:hAnsiTheme="majorHAnsi" w:cstheme="majorBidi"/>
       <w:bCs/>
       <w:i/>
-      <w:color w:val="4472C4" w:themeColor="accent1"/>
+      <w:color w:val="5B9BD5" w:themeColor="accent1"/>
       <w:sz w:val="32"/>
       <w:szCs w:val="32"/>
     </w:rPr>
   </w:style>
-  <w:style w:type="paragraph" w:styleId="Heading2">
+  <w:style w:type="paragraph" w:styleId="berschrift2">
     <w:name w:val="heading 2"/>
-    <w:basedOn w:val="Normal"/>
-    <w:next w:val="Normal"/>
-    <w:link w:val="Heading2Char"/>
+    <w:basedOn w:val="Standard"/>
+    <w:next w:val="Standard"/>
+    <w:link w:val="berschrift2Zchn"/>
     <w:uiPriority w:val="9"/>
     <w:unhideWhenUsed/>
     <w:qFormat/>
@@ -5287,11 +5748,11 @@
       <w:szCs w:val="26"/>
     </w:rPr>
   </w:style>
-  <w:style w:type="paragraph" w:styleId="Heading3">
+  <w:style w:type="paragraph" w:styleId="berschrift3">
     <w:name w:val="heading 3"/>
-    <w:basedOn w:val="Normal"/>
-    <w:next w:val="Normal"/>
-    <w:link w:val="Heading3Char"/>
+    <w:basedOn w:val="Standard"/>
+    <w:next w:val="Standard"/>
+    <w:link w:val="berschrift3Zchn"/>
     <w:uiPriority w:val="9"/>
     <w:unhideWhenUsed/>
     <w:qFormat/>
@@ -5309,13 +5770,13 @@
       <w:color w:val="44546A" w:themeColor="text2"/>
     </w:rPr>
   </w:style>
-  <w:style w:type="character" w:default="1" w:styleId="DefaultParagraphFont">
+  <w:style w:type="character" w:default="1" w:styleId="Absatz-Standardschriftart">
     <w:name w:val="Default Paragraph Font"/>
     <w:uiPriority w:val="1"/>
     <w:semiHidden/>
     <w:unhideWhenUsed/>
   </w:style>
-  <w:style w:type="table" w:default="1" w:styleId="TableNormal">
+  <w:style w:type="table" w:default="1" w:styleId="NormaleTabelle">
     <w:name w:val="Normal Table"/>
     <w:uiPriority w:val="99"/>
     <w:semiHidden/>
@@ -5330,7 +5791,7 @@
       </w:tblCellMar>
     </w:tblPr>
   </w:style>
-  <w:style w:type="numbering" w:default="1" w:styleId="NoList">
+  <w:style w:type="numbering" w:default="1" w:styleId="KeineListe">
     <w:name w:val="No List"/>
     <w:uiPriority w:val="99"/>
     <w:semiHidden/>
@@ -5345,24 +5806,24 @@
   <w:style w:type="paragraph" w:customStyle="1" w:styleId="088FAE0A16C44243B3C34EDE14DD9E01">
     <w:name w:val="088FAE0A16C44243B3C34EDE14DD9E01"/>
   </w:style>
-  <w:style w:type="character" w:customStyle="1" w:styleId="Heading1Char">
-    <w:name w:val="Heading 1 Char"/>
-    <w:basedOn w:val="DefaultParagraphFont"/>
-    <w:link w:val="Heading1"/>
+  <w:style w:type="character" w:customStyle="1" w:styleId="berschrift1Zchn">
+    <w:name w:val="Überschrift 1 Zchn"/>
+    <w:basedOn w:val="Absatz-Standardschriftart"/>
+    <w:link w:val="berschrift1"/>
     <w:uiPriority w:val="9"/>
     <w:rPr>
       <w:rFonts w:asciiTheme="majorHAnsi" w:eastAsiaTheme="majorEastAsia" w:hAnsiTheme="majorHAnsi" w:cstheme="majorBidi"/>
       <w:bCs/>
       <w:i/>
-      <w:color w:val="4472C4" w:themeColor="accent1"/>
+      <w:color w:val="5B9BD5" w:themeColor="accent1"/>
       <w:sz w:val="32"/>
       <w:szCs w:val="32"/>
     </w:rPr>
   </w:style>
-  <w:style w:type="character" w:customStyle="1" w:styleId="Heading2Char">
-    <w:name w:val="Heading 2 Char"/>
-    <w:basedOn w:val="DefaultParagraphFont"/>
-    <w:link w:val="Heading2"/>
+  <w:style w:type="character" w:customStyle="1" w:styleId="berschrift2Zchn">
+    <w:name w:val="Überschrift 2 Zchn"/>
+    <w:basedOn w:val="Absatz-Standardschriftart"/>
+    <w:link w:val="berschrift2"/>
     <w:uiPriority w:val="9"/>
     <w:rPr>
       <w:rFonts w:asciiTheme="majorHAnsi" w:eastAsiaTheme="majorEastAsia" w:hAnsiTheme="majorHAnsi" w:cstheme="majorBidi"/>
@@ -5372,10 +5833,10 @@
       <w:szCs w:val="26"/>
     </w:rPr>
   </w:style>
-  <w:style w:type="character" w:customStyle="1" w:styleId="Heading3Char">
-    <w:name w:val="Heading 3 Char"/>
-    <w:basedOn w:val="DefaultParagraphFont"/>
-    <w:link w:val="Heading3"/>
+  <w:style w:type="character" w:customStyle="1" w:styleId="berschrift3Zchn">
+    <w:name w:val="Überschrift 3 Zchn"/>
+    <w:basedOn w:val="Absatz-Standardschriftart"/>
+    <w:link w:val="berschrift3"/>
     <w:uiPriority w:val="9"/>
     <w:rPr>
       <w:rFonts w:eastAsiaTheme="majorEastAsia" w:cstheme="majorBidi"/>
@@ -5392,7 +5853,7 @@
 </file>
 
 <file path=word/glossary/webSettings.xml><?xml version="1.0" encoding="utf-8"?>
-<w:webSettings xmlns:mc="http://schemas.openxmlformats.org/markup-compatibility/2006" xmlns:r="http://schemas.openxmlformats.org/officeDocument/2006/relationships" xmlns:w="http://schemas.openxmlformats.org/wordprocessingml/2006/main" xmlns:w14="http://schemas.microsoft.com/office/word/2010/wordml" xmlns:w15="http://schemas.microsoft.com/office/word/2012/wordml" xmlns:w16cid="http://schemas.microsoft.com/office/word/2016/wordml/cid" xmlns:w16se="http://schemas.microsoft.com/office/word/2015/wordml/symex" mc:Ignorable="w14 w15 w16se w16cid">
+<w:webSettings xmlns:mc="http://schemas.openxmlformats.org/markup-compatibility/2006" xmlns:r="http://schemas.openxmlformats.org/officeDocument/2006/relationships" xmlns:w="http://schemas.openxmlformats.org/wordprocessingml/2006/main" xmlns:w14="http://schemas.microsoft.com/office/word/2010/wordml" xmlns:w15="http://schemas.microsoft.com/office/word/2012/wordml" xmlns:w16se="http://schemas.microsoft.com/office/word/2015/wordml/symex" mc:Ignorable="w14 w15 w16se">
   <w:optimizeForBrowser/>
   <w:allowPNG/>
 </w:webSettings>
@@ -5679,6 +6140,15 @@
 </file>
 
 <file path=customXml/item1.xml><?xml version="1.0" encoding="utf-8"?>
+<?mso-contentType ?>
+<FormTemplates xmlns="http://schemas.microsoft.com/sharepoint/v3/contenttype/forms">
+  <Display>DocumentLibraryForm</Display>
+  <Edit>AssetEditForm</Edit>
+  <New>DocumentLibraryForm</New>
+</FormTemplates>
+</file>
+
+<file path=customXml/item2.xml><?xml version="1.0" encoding="utf-8"?>
 <outs:outSpaceData xmlns:outs="http://schemas.microsoft.com/office/2009/outspace/metadata">
   <outs:relatedDates/>
   <outs:relatedDocuments/>
@@ -5688,20 +6158,19 @@
 </outs:outSpaceData>
 </file>
 
-<file path=customXml/item2.xml><?xml version="1.0" encoding="utf-8"?>
-<?mso-contentType ?>
-<FormTemplates xmlns="http://schemas.microsoft.com/sharepoint/v3/contenttype/forms">
-  <Display>DocumentLibraryForm</Display>
-  <Edit>AssetEditForm</Edit>
-  <New>DocumentLibraryForm</New>
-</FormTemplates>
-</file>
-
 <file path=customXml/item3.xml><?xml version="1.0" encoding="utf-8"?>
 <b:Sources xmlns:b="http://schemas.openxmlformats.org/officeDocument/2006/bibliography" SelectedStyle="\APA.XSL" StyleName="APA"/>
 </file>
 
 <file path=customXml/itemProps1.xml><?xml version="1.0" encoding="utf-8"?>
+<ds:datastoreItem xmlns:ds="http://schemas.openxmlformats.org/officeDocument/2006/customXml" ds:itemID="{6D376100-FDC5-4C45-98CE-B91D732B4066}">
+  <ds:schemaRefs>
+    <ds:schemaRef ds:uri="http://schemas.microsoft.com/sharepoint/v3/contenttype/forms"/>
+  </ds:schemaRefs>
+</ds:datastoreItem>
+</file>
+
+<file path=customXml/itemProps2.xml><?xml version="1.0" encoding="utf-8"?>
 <ds:datastoreItem xmlns:ds="http://schemas.openxmlformats.org/officeDocument/2006/customXml" ds:itemID="{8AA9BBAF-2A1F-4D95-901E-4FFB9D2C6CBC}">
   <ds:schemaRefs>
     <ds:schemaRef ds:uri="http://schemas.microsoft.com/office/2009/outspace/metadata"/>
@@ -5709,16 +6178,8 @@
 </ds:datastoreItem>
 </file>
 
-<file path=customXml/itemProps2.xml><?xml version="1.0" encoding="utf-8"?>
-<ds:datastoreItem xmlns:ds="http://schemas.openxmlformats.org/officeDocument/2006/customXml" ds:itemID="{6D376100-FDC5-4C45-98CE-B91D732B4066}">
-  <ds:schemaRefs>
-    <ds:schemaRef ds:uri="http://schemas.microsoft.com/sharepoint/v3/contenttype/forms"/>
-  </ds:schemaRefs>
-</ds:datastoreItem>
-</file>
-
 <file path=customXml/itemProps3.xml><?xml version="1.0" encoding="utf-8"?>
-<ds:datastoreItem xmlns:ds="http://schemas.openxmlformats.org/officeDocument/2006/customXml" ds:itemID="{84AABD08-FC1A-3845-ACB0-962574F82EB9}">
+<ds:datastoreItem xmlns:ds="http://schemas.openxmlformats.org/officeDocument/2006/customXml" ds:itemID="{B0DFC1CD-C1B8-44FB-8001-31220C81E9CF}">
   <ds:schemaRefs>
     <ds:schemaRef ds:uri="http://schemas.openxmlformats.org/officeDocument/2006/bibliography"/>
   </ds:schemaRefs>

</xml_diff>